<commit_message>
better documentation, fixed random number for Funt, so it no longer only rise but now can go down too.
</commit_message>
<xml_diff>
--- a/DokumentacjaEKantorW61919.docx
+++ b/DokumentacjaEKantorW61919.docx
@@ -59,7 +59,15 @@
           <w:sz w:val="24"/>
           <w:szCs w:val="24"/>
         </w:rPr>
-        <w:t>.</w:t>
+        <w:t xml:space="preserve">. Celem gry jest </w:t>
+      </w:r>
+      <w:r>
+        <w:rPr>
+          <w:rFonts w:ascii="Times New Roman" w:hAnsi="Times New Roman" w:cs="Times New Roman"/>
+          <w:sz w:val="24"/>
+          <w:szCs w:val="24"/>
+        </w:rPr>
+        <w:t>zabawa w inwestowanie pieniędzy.</w:t>
       </w:r>
     </w:p>
     <w:p>
@@ -87,8 +95,8 @@
         </w:rPr>
         <w:drawing>
           <wp:inline distT="0" distB="0" distL="0" distR="0">
-            <wp:extent cx="5760720" cy="3229301"/>
-            <wp:effectExtent l="19050" t="0" r="0" b="0"/>
+            <wp:extent cx="5616206" cy="3148290"/>
+            <wp:effectExtent l="19050" t="0" r="3544" b="0"/>
             <wp:docPr id="4" name="Obraz 4"/>
             <wp:cNvGraphicFramePr>
               <a:graphicFrameLocks xmlns:a="http://schemas.openxmlformats.org/drawingml/2006/main" noChangeAspect="1"/>
@@ -103,7 +111,7 @@
                     </pic:cNvPicPr>
                   </pic:nvPicPr>
                   <pic:blipFill>
-                    <a:blip r:embed="rId4"/>
+                    <a:blip r:embed="rId5"/>
                     <a:srcRect/>
                     <a:stretch>
                       <a:fillRect/>
@@ -112,7 +120,7 @@
                   <pic:spPr bwMode="auto">
                     <a:xfrm>
                       <a:off x="0" y="0"/>
-                      <a:ext cx="5760720" cy="3229301"/>
+                      <a:ext cx="5611976" cy="3145919"/>
                     </a:xfrm>
                     <a:prstGeom prst="rect">
                       <a:avLst/>
@@ -276,8 +284,8 @@
         </w:rPr>
         <w:drawing>
           <wp:inline distT="0" distB="0" distL="0" distR="0">
-            <wp:extent cx="5111396" cy="2862488"/>
-            <wp:effectExtent l="19050" t="0" r="0" b="0"/>
+            <wp:extent cx="4776234" cy="2674790"/>
+            <wp:effectExtent l="19050" t="0" r="5316" b="0"/>
             <wp:docPr id="7" name="Obraz 7"/>
             <wp:cNvGraphicFramePr>
               <a:graphicFrameLocks xmlns:a="http://schemas.openxmlformats.org/drawingml/2006/main" noChangeAspect="1"/>
@@ -292,7 +300,7 @@
                     </pic:cNvPicPr>
                   </pic:nvPicPr>
                   <pic:blipFill>
-                    <a:blip r:embed="rId5"/>
+                    <a:blip r:embed="rId6"/>
                     <a:srcRect/>
                     <a:stretch>
                       <a:fillRect/>
@@ -301,7 +309,7 @@
                   <pic:spPr bwMode="auto">
                     <a:xfrm>
                       <a:off x="0" y="0"/>
-                      <a:ext cx="5114518" cy="2864236"/>
+                      <a:ext cx="4783044" cy="2678604"/>
                     </a:xfrm>
                     <a:prstGeom prst="rect">
                       <a:avLst/>
@@ -367,7 +375,7 @@
                     </pic:cNvPicPr>
                   </pic:nvPicPr>
                   <pic:blipFill>
-                    <a:blip r:embed="rId6"/>
+                    <a:blip r:embed="rId7"/>
                     <a:srcRect/>
                     <a:stretch>
                       <a:fillRect/>
@@ -440,8 +448,8 @@
         </w:rPr>
         <w:drawing>
           <wp:inline distT="0" distB="0" distL="0" distR="0">
-            <wp:extent cx="3404634" cy="2044188"/>
-            <wp:effectExtent l="19050" t="0" r="5316" b="0"/>
+            <wp:extent cx="2522132" cy="1514323"/>
+            <wp:effectExtent l="19050" t="0" r="0" b="0"/>
             <wp:docPr id="1" name="Obraz 1"/>
             <wp:cNvGraphicFramePr>
               <a:graphicFrameLocks xmlns:a="http://schemas.openxmlformats.org/drawingml/2006/main" noChangeAspect="1"/>
@@ -456,7 +464,7 @@
                     </pic:cNvPicPr>
                   </pic:nvPicPr>
                   <pic:blipFill>
-                    <a:blip r:embed="rId7"/>
+                    <a:blip r:embed="rId8"/>
                     <a:srcRect/>
                     <a:stretch>
                       <a:fillRect/>
@@ -465,7 +473,7 @@
                   <pic:spPr bwMode="auto">
                     <a:xfrm>
                       <a:off x="0" y="0"/>
-                      <a:ext cx="3410022" cy="2047423"/>
+                      <a:ext cx="2542839" cy="1526756"/>
                     </a:xfrm>
                     <a:prstGeom prst="rect">
                       <a:avLst/>
@@ -493,8 +501,8 @@
         </w:rPr>
         <w:drawing>
           <wp:inline distT="0" distB="0" distL="0" distR="0">
-            <wp:extent cx="1690370" cy="1243965"/>
-            <wp:effectExtent l="19050" t="0" r="5080" b="0"/>
+            <wp:extent cx="1242538" cy="914400"/>
+            <wp:effectExtent l="19050" t="0" r="0" b="0"/>
             <wp:docPr id="2" name="Obraz 4"/>
             <wp:cNvGraphicFramePr>
               <a:graphicFrameLocks xmlns:a="http://schemas.openxmlformats.org/drawingml/2006/main" noChangeAspect="1"/>
@@ -509,7 +517,7 @@
                     </pic:cNvPicPr>
                   </pic:nvPicPr>
                   <pic:blipFill>
-                    <a:blip r:embed="rId8"/>
+                    <a:blip r:embed="rId9"/>
                     <a:srcRect/>
                     <a:stretch>
                       <a:fillRect/>
@@ -518,7 +526,7 @@
                   <pic:spPr bwMode="auto">
                     <a:xfrm>
                       <a:off x="0" y="0"/>
-                      <a:ext cx="1690370" cy="1243965"/>
+                      <a:ext cx="1246118" cy="917034"/>
                     </a:xfrm>
                     <a:prstGeom prst="rect">
                       <a:avLst/>
@@ -537,20 +545,67 @@
           </wp:inline>
         </w:drawing>
       </w:r>
-    </w:p>
-    <w:p>
-      <w:r>
-        <w:t>Zdj.3 – Wyglądy ekranów  Wypłać</w:t>
-      </w:r>
-    </w:p>
-    <w:p>
-      <w:pPr>
-        <w:rPr>
-          <w:rFonts w:ascii="Times New Roman" w:hAnsi="Times New Roman" w:cs="Times New Roman"/>
-          <w:sz w:val="24"/>
-          <w:szCs w:val="24"/>
-        </w:rPr>
-      </w:pPr>
+      <w:r>
+        <w:rPr>
+          <w:rFonts w:ascii="Times New Roman" w:hAnsi="Times New Roman" w:cs="Times New Roman"/>
+          <w:noProof/>
+          <w:sz w:val="24"/>
+          <w:szCs w:val="24"/>
+        </w:rPr>
+        <w:drawing>
+          <wp:inline distT="0" distB="0" distL="0" distR="0">
+            <wp:extent cx="1816941" cy="1052624"/>
+            <wp:effectExtent l="19050" t="0" r="0" b="0"/>
+            <wp:docPr id="31" name="Obraz 31"/>
+            <wp:cNvGraphicFramePr>
+              <a:graphicFrameLocks xmlns:a="http://schemas.openxmlformats.org/drawingml/2006/main" noChangeAspect="1"/>
+            </wp:cNvGraphicFramePr>
+            <a:graphic xmlns:a="http://schemas.openxmlformats.org/drawingml/2006/main">
+              <a:graphicData uri="http://schemas.openxmlformats.org/drawingml/2006/picture">
+                <pic:pic xmlns:pic="http://schemas.openxmlformats.org/drawingml/2006/picture">
+                  <pic:nvPicPr>
+                    <pic:cNvPr id="0" name="Picture 31"/>
+                    <pic:cNvPicPr>
+                      <a:picLocks noChangeAspect="1" noChangeArrowheads="1"/>
+                    </pic:cNvPicPr>
+                  </pic:nvPicPr>
+                  <pic:blipFill>
+                    <a:blip r:embed="rId10"/>
+                    <a:srcRect/>
+                    <a:stretch>
+                      <a:fillRect/>
+                    </a:stretch>
+                  </pic:blipFill>
+                  <pic:spPr bwMode="auto">
+                    <a:xfrm>
+                      <a:off x="0" y="0"/>
+                      <a:ext cx="1818068" cy="1053277"/>
+                    </a:xfrm>
+                    <a:prstGeom prst="rect">
+                      <a:avLst/>
+                    </a:prstGeom>
+                    <a:noFill/>
+                    <a:ln w="9525">
+                      <a:noFill/>
+                      <a:miter lim="800000"/>
+                      <a:headEnd/>
+                      <a:tailEnd/>
+                    </a:ln>
+                  </pic:spPr>
+                </pic:pic>
+              </a:graphicData>
+            </a:graphic>
+          </wp:inline>
+        </w:drawing>
+      </w:r>
+    </w:p>
+    <w:p>
+      <w:r>
+        <w:t>Zdj.3 – Wyglądy ekran</w:t>
+      </w:r>
+      <w:r>
+        <w:t>u Wpłać oraz możliwe komunikaty</w:t>
+      </w:r>
     </w:p>
     <w:p>
       <w:pPr>
@@ -586,7 +641,7 @@
                     </pic:cNvPicPr>
                   </pic:nvPicPr>
                   <pic:blipFill>
-                    <a:blip r:embed="rId9"/>
+                    <a:blip r:embed="rId11"/>
                     <a:srcRect/>
                     <a:stretch>
                       <a:fillRect/>
@@ -648,7 +703,7 @@
                     </pic:cNvPicPr>
                   </pic:nvPicPr>
                   <pic:blipFill>
-                    <a:blip r:embed="rId10"/>
+                    <a:blip r:embed="rId12"/>
                     <a:srcRect/>
                     <a:stretch>
                       <a:fillRect/>
@@ -701,7 +756,7 @@
                     </pic:cNvPicPr>
                   </pic:nvPicPr>
                   <pic:blipFill>
-                    <a:blip r:embed="rId11"/>
+                    <a:blip r:embed="rId13"/>
                     <a:srcRect/>
                     <a:stretch>
                       <a:fillRect/>
@@ -731,11 +786,6 @@
       </w:r>
     </w:p>
     <w:p>
-      <w:r>
-        <w:t>Zdj.4 – Wyglądy ekranów  Wypłać</w:t>
-      </w:r>
-    </w:p>
-    <w:p>
       <w:pPr>
         <w:rPr>
           <w:rFonts w:ascii="Times New Roman" w:hAnsi="Times New Roman" w:cs="Times New Roman"/>
@@ -746,11 +796,658 @@
       <w:r>
         <w:rPr>
           <w:rFonts w:ascii="Times New Roman" w:hAnsi="Times New Roman" w:cs="Times New Roman"/>
-          <w:sz w:val="24"/>
-          <w:szCs w:val="24"/>
-        </w:rPr>
-        <w:t>Proces zakupu i sprzedaży walut wygląda podobnie. Najpierw wybieramy walutę dla której chcemy przeprowadzić transakcję a następnie wprowadzamy interesującą nas ilość. W przypadku wystąpienia niepoprawnych lub niemożliwych do wykonania operacji użytkownik zostanie o nich poinformowany.</w:t>
-      </w:r>
+          <w:noProof/>
+          <w:sz w:val="24"/>
+          <w:szCs w:val="24"/>
+        </w:rPr>
+        <w:drawing>
+          <wp:inline distT="0" distB="0" distL="0" distR="0">
+            <wp:extent cx="2509520" cy="1403350"/>
+            <wp:effectExtent l="19050" t="0" r="5080" b="0"/>
+            <wp:docPr id="34" name="Obraz 34"/>
+            <wp:cNvGraphicFramePr>
+              <a:graphicFrameLocks xmlns:a="http://schemas.openxmlformats.org/drawingml/2006/main" noChangeAspect="1"/>
+            </wp:cNvGraphicFramePr>
+            <a:graphic xmlns:a="http://schemas.openxmlformats.org/drawingml/2006/main">
+              <a:graphicData uri="http://schemas.openxmlformats.org/drawingml/2006/picture">
+                <pic:pic xmlns:pic="http://schemas.openxmlformats.org/drawingml/2006/picture">
+                  <pic:nvPicPr>
+                    <pic:cNvPr id="0" name="Picture 34"/>
+                    <pic:cNvPicPr>
+                      <a:picLocks noChangeAspect="1" noChangeArrowheads="1"/>
+                    </pic:cNvPicPr>
+                  </pic:nvPicPr>
+                  <pic:blipFill>
+                    <a:blip r:embed="rId14"/>
+                    <a:srcRect/>
+                    <a:stretch>
+                      <a:fillRect/>
+                    </a:stretch>
+                  </pic:blipFill>
+                  <pic:spPr bwMode="auto">
+                    <a:xfrm>
+                      <a:off x="0" y="0"/>
+                      <a:ext cx="2509520" cy="1403350"/>
+                    </a:xfrm>
+                    <a:prstGeom prst="rect">
+                      <a:avLst/>
+                    </a:prstGeom>
+                    <a:noFill/>
+                    <a:ln w="9525">
+                      <a:noFill/>
+                      <a:miter lim="800000"/>
+                      <a:headEnd/>
+                      <a:tailEnd/>
+                    </a:ln>
+                  </pic:spPr>
+                </pic:pic>
+              </a:graphicData>
+            </a:graphic>
+          </wp:inline>
+        </w:drawing>
+      </w:r>
+    </w:p>
+    <w:p>
+      <w:r>
+        <w:t xml:space="preserve">Zdj.4 – Wyglądy ekranu Wypłać oraz możliwych komunikatów </w:t>
+      </w:r>
+    </w:p>
+    <w:p>
+      <w:pPr>
+        <w:rPr>
+          <w:rFonts w:ascii="Times New Roman" w:hAnsi="Times New Roman" w:cs="Times New Roman"/>
+          <w:sz w:val="24"/>
+          <w:szCs w:val="24"/>
+        </w:rPr>
+      </w:pPr>
+      <w:r>
+        <w:rPr>
+          <w:rFonts w:ascii="Times New Roman" w:hAnsi="Times New Roman" w:cs="Times New Roman"/>
+          <w:sz w:val="24"/>
+          <w:szCs w:val="24"/>
+        </w:rPr>
+        <w:t xml:space="preserve">Proces zakupu i sprzedaży walut wygląda podobnie. Najpierw </w:t>
+      </w:r>
+      <w:r>
+        <w:rPr>
+          <w:rFonts w:ascii="Times New Roman" w:hAnsi="Times New Roman" w:cs="Times New Roman"/>
+          <w:sz w:val="24"/>
+          <w:szCs w:val="24"/>
+        </w:rPr>
+        <w:t xml:space="preserve">należy wybrać </w:t>
+      </w:r>
+      <w:r>
+        <w:rPr>
+          <w:rFonts w:ascii="Times New Roman" w:hAnsi="Times New Roman" w:cs="Times New Roman"/>
+          <w:sz w:val="24"/>
+          <w:szCs w:val="24"/>
+        </w:rPr>
+        <w:t>walutę dla której chcemy przeprowadzić transakcję</w:t>
+      </w:r>
+      <w:r>
+        <w:rPr>
+          <w:rFonts w:ascii="Times New Roman" w:hAnsi="Times New Roman" w:cs="Times New Roman"/>
+          <w:sz w:val="24"/>
+          <w:szCs w:val="24"/>
+        </w:rPr>
+        <w:t>,</w:t>
+      </w:r>
+      <w:r>
+        <w:rPr>
+          <w:rFonts w:ascii="Times New Roman" w:hAnsi="Times New Roman" w:cs="Times New Roman"/>
+          <w:sz w:val="24"/>
+          <w:szCs w:val="24"/>
+        </w:rPr>
+        <w:t xml:space="preserve"> a następnie wprowadzamy interesującą nas ilość</w:t>
+      </w:r>
+      <w:r>
+        <w:rPr>
+          <w:rFonts w:ascii="Times New Roman" w:hAnsi="Times New Roman" w:cs="Times New Roman"/>
+          <w:sz w:val="24"/>
+          <w:szCs w:val="24"/>
+        </w:rPr>
+        <w:t xml:space="preserve"> do odpowiedniej rubryki</w:t>
+      </w:r>
+      <w:r>
+        <w:rPr>
+          <w:rFonts w:ascii="Times New Roman" w:hAnsi="Times New Roman" w:cs="Times New Roman"/>
+          <w:sz w:val="24"/>
+          <w:szCs w:val="24"/>
+        </w:rPr>
+        <w:t>.</w:t>
+      </w:r>
+      <w:r>
+        <w:rPr>
+          <w:rFonts w:ascii="Times New Roman" w:hAnsi="Times New Roman" w:cs="Times New Roman"/>
+          <w:sz w:val="24"/>
+          <w:szCs w:val="24"/>
+        </w:rPr>
+        <w:t xml:space="preserve"> Cena z</w:t>
+      </w:r>
+      <w:r>
+        <w:rPr>
+          <w:rFonts w:ascii="Times New Roman" w:hAnsi="Times New Roman" w:cs="Times New Roman"/>
+          <w:sz w:val="24"/>
+          <w:szCs w:val="24"/>
+        </w:rPr>
+        <w:t>ostanie wyliczona automatycznie.</w:t>
+      </w:r>
+      <w:r>
+        <w:rPr>
+          <w:rFonts w:ascii="Times New Roman" w:hAnsi="Times New Roman" w:cs="Times New Roman"/>
+          <w:sz w:val="24"/>
+          <w:szCs w:val="24"/>
+        </w:rPr>
+        <w:t xml:space="preserve"> W przypadku wystąpienia niepoprawnych lub niemożliwych do wykonania operacji użytkownik zostanie o nich poinformowany</w:t>
+      </w:r>
+      <w:r>
+        <w:rPr>
+          <w:rFonts w:ascii="Times New Roman" w:hAnsi="Times New Roman" w:cs="Times New Roman"/>
+          <w:sz w:val="24"/>
+          <w:szCs w:val="24"/>
+        </w:rPr>
+        <w:t xml:space="preserve"> stosownym komunikatem</w:t>
+      </w:r>
+      <w:r>
+        <w:rPr>
+          <w:rFonts w:ascii="Times New Roman" w:hAnsi="Times New Roman" w:cs="Times New Roman"/>
+          <w:sz w:val="24"/>
+          <w:szCs w:val="24"/>
+        </w:rPr>
+        <w:t>.</w:t>
+      </w:r>
+    </w:p>
+    <w:p>
+      <w:pPr>
+        <w:rPr>
+          <w:rFonts w:ascii="Times New Roman" w:hAnsi="Times New Roman" w:cs="Times New Roman"/>
+          <w:sz w:val="24"/>
+          <w:szCs w:val="24"/>
+        </w:rPr>
+      </w:pPr>
+      <w:r>
+        <w:rPr>
+          <w:rFonts w:ascii="Times New Roman" w:hAnsi="Times New Roman" w:cs="Times New Roman"/>
+          <w:noProof/>
+          <w:sz w:val="24"/>
+          <w:szCs w:val="24"/>
+        </w:rPr>
+        <w:lastRenderedPageBreak/>
+        <w:drawing>
+          <wp:inline distT="0" distB="0" distL="0" distR="0">
+            <wp:extent cx="3220704" cy="2594345"/>
+            <wp:effectExtent l="19050" t="0" r="0" b="0"/>
+            <wp:docPr id="6" name="Obraz 1"/>
+            <wp:cNvGraphicFramePr>
+              <a:graphicFrameLocks xmlns:a="http://schemas.openxmlformats.org/drawingml/2006/main" noChangeAspect="1"/>
+            </wp:cNvGraphicFramePr>
+            <a:graphic xmlns:a="http://schemas.openxmlformats.org/drawingml/2006/main">
+              <a:graphicData uri="http://schemas.openxmlformats.org/drawingml/2006/picture">
+                <pic:pic xmlns:pic="http://schemas.openxmlformats.org/drawingml/2006/picture">
+                  <pic:nvPicPr>
+                    <pic:cNvPr id="0" name="Picture 1"/>
+                    <pic:cNvPicPr>
+                      <a:picLocks noChangeAspect="1" noChangeArrowheads="1"/>
+                    </pic:cNvPicPr>
+                  </pic:nvPicPr>
+                  <pic:blipFill>
+                    <a:blip r:embed="rId15"/>
+                    <a:srcRect/>
+                    <a:stretch>
+                      <a:fillRect/>
+                    </a:stretch>
+                  </pic:blipFill>
+                  <pic:spPr bwMode="auto">
+                    <a:xfrm>
+                      <a:off x="0" y="0"/>
+                      <a:ext cx="3236397" cy="2606986"/>
+                    </a:xfrm>
+                    <a:prstGeom prst="rect">
+                      <a:avLst/>
+                    </a:prstGeom>
+                    <a:noFill/>
+                    <a:ln w="9525">
+                      <a:noFill/>
+                      <a:miter lim="800000"/>
+                      <a:headEnd/>
+                      <a:tailEnd/>
+                    </a:ln>
+                  </pic:spPr>
+                </pic:pic>
+              </a:graphicData>
+            </a:graphic>
+          </wp:inline>
+        </w:drawing>
+      </w:r>
+    </w:p>
+    <w:p>
+      <w:r>
+        <w:t>Zdj.4 – Wyglądy ekranu Kup</w:t>
+      </w:r>
+    </w:p>
+    <w:p>
+      <w:r>
+        <w:rPr>
+          <w:noProof/>
+        </w:rPr>
+        <w:drawing>
+          <wp:inline distT="0" distB="0" distL="0" distR="0">
+            <wp:extent cx="3191983" cy="1187652"/>
+            <wp:effectExtent l="19050" t="0" r="8417" b="0"/>
+            <wp:docPr id="37" name="Obraz 37"/>
+            <wp:cNvGraphicFramePr>
+              <a:graphicFrameLocks xmlns:a="http://schemas.openxmlformats.org/drawingml/2006/main" noChangeAspect="1"/>
+            </wp:cNvGraphicFramePr>
+            <a:graphic xmlns:a="http://schemas.openxmlformats.org/drawingml/2006/main">
+              <a:graphicData uri="http://schemas.openxmlformats.org/drawingml/2006/picture">
+                <pic:pic xmlns:pic="http://schemas.openxmlformats.org/drawingml/2006/picture">
+                  <pic:nvPicPr>
+                    <pic:cNvPr id="0" name="Picture 37"/>
+                    <pic:cNvPicPr>
+                      <a:picLocks noChangeAspect="1" noChangeArrowheads="1"/>
+                    </pic:cNvPicPr>
+                  </pic:nvPicPr>
+                  <pic:blipFill>
+                    <a:blip r:embed="rId16"/>
+                    <a:srcRect/>
+                    <a:stretch>
+                      <a:fillRect/>
+                    </a:stretch>
+                  </pic:blipFill>
+                  <pic:spPr bwMode="auto">
+                    <a:xfrm>
+                      <a:off x="0" y="0"/>
+                      <a:ext cx="3191311" cy="1187402"/>
+                    </a:xfrm>
+                    <a:prstGeom prst="rect">
+                      <a:avLst/>
+                    </a:prstGeom>
+                    <a:noFill/>
+                    <a:ln w="9525">
+                      <a:noFill/>
+                      <a:miter lim="800000"/>
+                      <a:headEnd/>
+                      <a:tailEnd/>
+                    </a:ln>
+                  </pic:spPr>
+                </pic:pic>
+              </a:graphicData>
+            </a:graphic>
+          </wp:inline>
+        </w:drawing>
+      </w:r>
+    </w:p>
+    <w:p>
+      <w:r>
+        <w:t>Zdj.4 – Komunikat pojawiający się gdy cena zakupu przekroczyła możliwości finansowe użytkownika</w:t>
+      </w:r>
+    </w:p>
+    <w:p>
+      <w:r>
+        <w:rPr>
+          <w:noProof/>
+        </w:rPr>
+        <w:drawing>
+          <wp:inline distT="0" distB="0" distL="0" distR="0">
+            <wp:extent cx="1945276" cy="1254642"/>
+            <wp:effectExtent l="19050" t="0" r="0" b="0"/>
+            <wp:docPr id="8" name="Obraz 4"/>
+            <wp:cNvGraphicFramePr>
+              <a:graphicFrameLocks xmlns:a="http://schemas.openxmlformats.org/drawingml/2006/main" noChangeAspect="1"/>
+            </wp:cNvGraphicFramePr>
+            <a:graphic xmlns:a="http://schemas.openxmlformats.org/drawingml/2006/main">
+              <a:graphicData uri="http://schemas.openxmlformats.org/drawingml/2006/picture">
+                <pic:pic xmlns:pic="http://schemas.openxmlformats.org/drawingml/2006/picture">
+                  <pic:nvPicPr>
+                    <pic:cNvPr id="0" name="Picture 4"/>
+                    <pic:cNvPicPr>
+                      <a:picLocks noChangeAspect="1" noChangeArrowheads="1"/>
+                    </pic:cNvPicPr>
+                  </pic:nvPicPr>
+                  <pic:blipFill>
+                    <a:blip r:embed="rId17"/>
+                    <a:srcRect/>
+                    <a:stretch>
+                      <a:fillRect/>
+                    </a:stretch>
+                  </pic:blipFill>
+                  <pic:spPr bwMode="auto">
+                    <a:xfrm>
+                      <a:off x="0" y="0"/>
+                      <a:ext cx="1949744" cy="1257524"/>
+                    </a:xfrm>
+                    <a:prstGeom prst="rect">
+                      <a:avLst/>
+                    </a:prstGeom>
+                    <a:noFill/>
+                    <a:ln w="9525">
+                      <a:noFill/>
+                      <a:miter lim="800000"/>
+                      <a:headEnd/>
+                      <a:tailEnd/>
+                    </a:ln>
+                  </pic:spPr>
+                </pic:pic>
+              </a:graphicData>
+            </a:graphic>
+          </wp:inline>
+        </w:drawing>
+      </w:r>
+    </w:p>
+    <w:p>
+      <w:r>
+        <w:t>Zdj.4 – Komunikat niepowodzenia zakupu waluty</w:t>
+      </w:r>
+    </w:p>
+    <w:p>
+      <w:r>
+        <w:rPr>
+          <w:noProof/>
+        </w:rPr>
+        <w:drawing>
+          <wp:inline distT="0" distB="0" distL="0" distR="0">
+            <wp:extent cx="1948637" cy="1212112"/>
+            <wp:effectExtent l="19050" t="0" r="0" b="0"/>
+            <wp:docPr id="9" name="Obraz 7"/>
+            <wp:cNvGraphicFramePr>
+              <a:graphicFrameLocks xmlns:a="http://schemas.openxmlformats.org/drawingml/2006/main" noChangeAspect="1"/>
+            </wp:cNvGraphicFramePr>
+            <a:graphic xmlns:a="http://schemas.openxmlformats.org/drawingml/2006/main">
+              <a:graphicData uri="http://schemas.openxmlformats.org/drawingml/2006/picture">
+                <pic:pic xmlns:pic="http://schemas.openxmlformats.org/drawingml/2006/picture">
+                  <pic:nvPicPr>
+                    <pic:cNvPr id="0" name="Picture 7"/>
+                    <pic:cNvPicPr>
+                      <a:picLocks noChangeAspect="1" noChangeArrowheads="1"/>
+                    </pic:cNvPicPr>
+                  </pic:nvPicPr>
+                  <pic:blipFill>
+                    <a:blip r:embed="rId18"/>
+                    <a:srcRect/>
+                    <a:stretch>
+                      <a:fillRect/>
+                    </a:stretch>
+                  </pic:blipFill>
+                  <pic:spPr bwMode="auto">
+                    <a:xfrm>
+                      <a:off x="0" y="0"/>
+                      <a:ext cx="1947612" cy="1211474"/>
+                    </a:xfrm>
+                    <a:prstGeom prst="rect">
+                      <a:avLst/>
+                    </a:prstGeom>
+                    <a:noFill/>
+                    <a:ln w="9525">
+                      <a:noFill/>
+                      <a:miter lim="800000"/>
+                      <a:headEnd/>
+                      <a:tailEnd/>
+                    </a:ln>
+                  </pic:spPr>
+                </pic:pic>
+              </a:graphicData>
+            </a:graphic>
+          </wp:inline>
+        </w:drawing>
+      </w:r>
+    </w:p>
+    <w:p>
+      <w:r>
+        <w:t>Zdj.4 – Komunikat powodzenia zakupu waluty</w:t>
+      </w:r>
+    </w:p>
+    <w:p/>
+    <w:p>
+      <w:r>
+        <w:t>Cena obliczana jest na podstawie wybranej ilości pomnożonej przez aktualny kurs ceny zakupy wyznaczonej waluty.</w:t>
+      </w:r>
+    </w:p>
+    <w:p>
+      <w:r>
+        <w:rPr>
+          <w:noProof/>
+        </w:rPr>
+        <w:lastRenderedPageBreak/>
+        <w:drawing>
+          <wp:inline distT="0" distB="0" distL="0" distR="0">
+            <wp:extent cx="5116804" cy="3317359"/>
+            <wp:effectExtent l="19050" t="0" r="7646" b="0"/>
+            <wp:docPr id="16" name="Obraz 16"/>
+            <wp:cNvGraphicFramePr>
+              <a:graphicFrameLocks xmlns:a="http://schemas.openxmlformats.org/drawingml/2006/main" noChangeAspect="1"/>
+            </wp:cNvGraphicFramePr>
+            <a:graphic xmlns:a="http://schemas.openxmlformats.org/drawingml/2006/main">
+              <a:graphicData uri="http://schemas.openxmlformats.org/drawingml/2006/picture">
+                <pic:pic xmlns:pic="http://schemas.openxmlformats.org/drawingml/2006/picture">
+                  <pic:nvPicPr>
+                    <pic:cNvPr id="0" name="Picture 16"/>
+                    <pic:cNvPicPr>
+                      <a:picLocks noChangeAspect="1" noChangeArrowheads="1"/>
+                    </pic:cNvPicPr>
+                  </pic:nvPicPr>
+                  <pic:blipFill>
+                    <a:blip r:embed="rId19"/>
+                    <a:srcRect/>
+                    <a:stretch>
+                      <a:fillRect/>
+                    </a:stretch>
+                  </pic:blipFill>
+                  <pic:spPr bwMode="auto">
+                    <a:xfrm>
+                      <a:off x="0" y="0"/>
+                      <a:ext cx="5123186" cy="3321497"/>
+                    </a:xfrm>
+                    <a:prstGeom prst="rect">
+                      <a:avLst/>
+                    </a:prstGeom>
+                    <a:noFill/>
+                    <a:ln w="9525">
+                      <a:noFill/>
+                      <a:miter lim="800000"/>
+                      <a:headEnd/>
+                      <a:tailEnd/>
+                    </a:ln>
+                  </pic:spPr>
+                </pic:pic>
+              </a:graphicData>
+            </a:graphic>
+          </wp:inline>
+        </w:drawing>
+      </w:r>
+    </w:p>
+    <w:p>
+      <w:r>
+        <w:t>Zdj.4 – Wyglądy ekranu Sprzedaj</w:t>
+      </w:r>
+    </w:p>
+    <w:p>
+      <w:r>
+        <w:rPr>
+          <w:noProof/>
+        </w:rPr>
+        <w:drawing>
+          <wp:inline distT="0" distB="0" distL="0" distR="0">
+            <wp:extent cx="3338830" cy="1371600"/>
+            <wp:effectExtent l="19050" t="0" r="0" b="0"/>
+            <wp:docPr id="11" name="Obraz 10"/>
+            <wp:cNvGraphicFramePr>
+              <a:graphicFrameLocks xmlns:a="http://schemas.openxmlformats.org/drawingml/2006/main" noChangeAspect="1"/>
+            </wp:cNvGraphicFramePr>
+            <a:graphic xmlns:a="http://schemas.openxmlformats.org/drawingml/2006/main">
+              <a:graphicData uri="http://schemas.openxmlformats.org/drawingml/2006/picture">
+                <pic:pic xmlns:pic="http://schemas.openxmlformats.org/drawingml/2006/picture">
+                  <pic:nvPicPr>
+                    <pic:cNvPr id="0" name="Picture 10"/>
+                    <pic:cNvPicPr>
+                      <a:picLocks noChangeAspect="1" noChangeArrowheads="1"/>
+                    </pic:cNvPicPr>
+                  </pic:nvPicPr>
+                  <pic:blipFill>
+                    <a:blip r:embed="rId20"/>
+                    <a:srcRect/>
+                    <a:stretch>
+                      <a:fillRect/>
+                    </a:stretch>
+                  </pic:blipFill>
+                  <pic:spPr bwMode="auto">
+                    <a:xfrm>
+                      <a:off x="0" y="0"/>
+                      <a:ext cx="3338830" cy="1371600"/>
+                    </a:xfrm>
+                    <a:prstGeom prst="rect">
+                      <a:avLst/>
+                    </a:prstGeom>
+                    <a:noFill/>
+                    <a:ln w="9525">
+                      <a:noFill/>
+                      <a:miter lim="800000"/>
+                      <a:headEnd/>
+                      <a:tailEnd/>
+                    </a:ln>
+                  </pic:spPr>
+                </pic:pic>
+              </a:graphicData>
+            </a:graphic>
+          </wp:inline>
+        </w:drawing>
+      </w:r>
+    </w:p>
+    <w:p>
+      <w:r>
+        <w:t>Zdj.4 – Komunikat gdy użytkownik chciał sprzedać więcej waluty niż posiadał</w:t>
+      </w:r>
+    </w:p>
+    <w:p>
+      <w:r>
+        <w:rPr>
+          <w:noProof/>
+        </w:rPr>
+        <w:drawing>
+          <wp:inline distT="0" distB="0" distL="0" distR="0">
+            <wp:extent cx="2139360" cy="1224218"/>
+            <wp:effectExtent l="19050" t="0" r="0" b="0"/>
+            <wp:docPr id="28" name="Obraz 28"/>
+            <wp:cNvGraphicFramePr>
+              <a:graphicFrameLocks xmlns:a="http://schemas.openxmlformats.org/drawingml/2006/main" noChangeAspect="1"/>
+            </wp:cNvGraphicFramePr>
+            <a:graphic xmlns:a="http://schemas.openxmlformats.org/drawingml/2006/main">
+              <a:graphicData uri="http://schemas.openxmlformats.org/drawingml/2006/picture">
+                <pic:pic xmlns:pic="http://schemas.openxmlformats.org/drawingml/2006/picture">
+                  <pic:nvPicPr>
+                    <pic:cNvPr id="0" name="Picture 28"/>
+                    <pic:cNvPicPr>
+                      <a:picLocks noChangeAspect="1" noChangeArrowheads="1"/>
+                    </pic:cNvPicPr>
+                  </pic:nvPicPr>
+                  <pic:blipFill>
+                    <a:blip r:embed="rId21"/>
+                    <a:srcRect/>
+                    <a:stretch>
+                      <a:fillRect/>
+                    </a:stretch>
+                  </pic:blipFill>
+                  <pic:spPr bwMode="auto">
+                    <a:xfrm>
+                      <a:off x="0" y="0"/>
+                      <a:ext cx="2139851" cy="1224499"/>
+                    </a:xfrm>
+                    <a:prstGeom prst="rect">
+                      <a:avLst/>
+                    </a:prstGeom>
+                    <a:noFill/>
+                    <a:ln w="9525">
+                      <a:noFill/>
+                      <a:miter lim="800000"/>
+                      <a:headEnd/>
+                      <a:tailEnd/>
+                    </a:ln>
+                  </pic:spPr>
+                </pic:pic>
+              </a:graphicData>
+            </a:graphic>
+          </wp:inline>
+        </w:drawing>
+      </w:r>
+    </w:p>
+    <w:p>
+      <w:r>
+        <w:t>Zdj.4 – Komunikat o przerwaniu operacji sprzedaży</w:t>
+      </w:r>
+    </w:p>
+    <w:p>
+      <w:r>
+        <w:rPr>
+          <w:noProof/>
+        </w:rPr>
+        <w:drawing>
+          <wp:inline distT="0" distB="0" distL="0" distR="0">
+            <wp:extent cx="2145035" cy="1212112"/>
+            <wp:effectExtent l="19050" t="0" r="7615" b="0"/>
+            <wp:docPr id="19" name="Obraz 19"/>
+            <wp:cNvGraphicFramePr>
+              <a:graphicFrameLocks xmlns:a="http://schemas.openxmlformats.org/drawingml/2006/main" noChangeAspect="1"/>
+            </wp:cNvGraphicFramePr>
+            <a:graphic xmlns:a="http://schemas.openxmlformats.org/drawingml/2006/main">
+              <a:graphicData uri="http://schemas.openxmlformats.org/drawingml/2006/picture">
+                <pic:pic xmlns:pic="http://schemas.openxmlformats.org/drawingml/2006/picture">
+                  <pic:nvPicPr>
+                    <pic:cNvPr id="0" name="Picture 19"/>
+                    <pic:cNvPicPr>
+                      <a:picLocks noChangeAspect="1" noChangeArrowheads="1"/>
+                    </pic:cNvPicPr>
+                  </pic:nvPicPr>
+                  <pic:blipFill>
+                    <a:blip r:embed="rId22"/>
+                    <a:srcRect/>
+                    <a:stretch>
+                      <a:fillRect/>
+                    </a:stretch>
+                  </pic:blipFill>
+                  <pic:spPr bwMode="auto">
+                    <a:xfrm>
+                      <a:off x="0" y="0"/>
+                      <a:ext cx="2145270" cy="1212245"/>
+                    </a:xfrm>
+                    <a:prstGeom prst="rect">
+                      <a:avLst/>
+                    </a:prstGeom>
+                    <a:noFill/>
+                    <a:ln w="9525">
+                      <a:noFill/>
+                      <a:miter lim="800000"/>
+                      <a:headEnd/>
+                      <a:tailEnd/>
+                    </a:ln>
+                  </pic:spPr>
+                </pic:pic>
+              </a:graphicData>
+            </a:graphic>
+          </wp:inline>
+        </w:drawing>
+      </w:r>
+    </w:p>
+    <w:p>
+      <w:r>
+        <w:t>Zdj.4 – Komunikat po udanej operacji sprzedaży</w:t>
+      </w:r>
+    </w:p>
+    <w:p>
+      <w:r>
+        <w:lastRenderedPageBreak/>
+        <w:t>Cena sprzedaży obliczana jest na podstawie wybranej ilości pomnożonej przez aktualny kurs ceny sprzedaży  wyznaczonej waluty.</w:t>
+      </w:r>
+      <w:r>
+        <w:t xml:space="preserve"> </w:t>
+      </w:r>
+    </w:p>
+    <w:p>
+      <w:pPr>
+        <w:rPr>
+          <w:rFonts w:ascii="Times New Roman" w:hAnsi="Times New Roman" w:cs="Times New Roman"/>
+          <w:sz w:val="24"/>
+          <w:szCs w:val="24"/>
+        </w:rPr>
+      </w:pPr>
     </w:p>
     <w:sectPr>
       <w:pgSz w:w="11906" w:h="16838"/>
@@ -1265,4 +1962,16 @@
   <a:objectDefaults/>
   <a:extraClrSchemeLst/>
 </a:theme>
+</file>
+
+<file path=customXml/item1.xml><?xml version="1.0" encoding="utf-8"?>
+<b:Sources xmlns:b="http://schemas.openxmlformats.org/officeDocument/2006/bibliography" xmlns="http://schemas.openxmlformats.org/officeDocument/2006/bibliography" SelectedStyle="\APA.XSL" StyleName="APA"/>
+</file>
+
+<file path=customXml/itemProps1.xml><?xml version="1.0" encoding="utf-8"?>
+<ds:datastoreItem xmlns:ds="http://schemas.openxmlformats.org/officeDocument/2006/customXml" ds:itemID="{022F9CE0-8A9D-44B1-A870-704394497362}">
+  <ds:schemaRefs>
+    <ds:schemaRef ds:uri="http://schemas.openxmlformats.org/officeDocument/2006/bibliography"/>
+  </ds:schemaRefs>
+</ds:datastoreItem>
 </file>
</xml_diff>

<commit_message>
Smal fixes to documentation and small bug fixes to program
</commit_message>
<xml_diff>
--- a/DokumentacjaEKantorW61919.docx
+++ b/DokumentacjaEKantorW61919.docx
@@ -17,25 +17,7 @@
           <w:sz w:val="24"/>
           <w:szCs w:val="24"/>
         </w:rPr>
-        <w:t xml:space="preserve">Aplikacja </w:t>
-      </w:r>
-      <w:proofErr w:type="spellStart"/>
-      <w:r>
-        <w:rPr>
-          <w:rFonts w:ascii="Times New Roman" w:hAnsi="Times New Roman" w:cs="Times New Roman"/>
-          <w:sz w:val="24"/>
-          <w:szCs w:val="24"/>
-        </w:rPr>
-        <w:t>EKantor</w:t>
-      </w:r>
-      <w:proofErr w:type="spellEnd"/>
-      <w:r>
-        <w:rPr>
-          <w:rFonts w:ascii="Times New Roman" w:hAnsi="Times New Roman" w:cs="Times New Roman"/>
-          <w:sz w:val="24"/>
-          <w:szCs w:val="24"/>
-        </w:rPr>
-        <w:t xml:space="preserve"> pozwala na wpłatę,</w:t>
+        <w:t>Aplikacja EKantor pozwala na wpłatę,</w:t>
       </w:r>
       <w:r>
         <w:rPr>
@@ -68,6 +50,24 @@
           <w:szCs w:val="24"/>
         </w:rPr>
         <w:t>zabawa w inwestowanie pieniędzy.</w:t>
+      </w:r>
+    </w:p>
+    <w:p>
+      <w:pPr>
+        <w:jc w:val="both"/>
+        <w:rPr>
+          <w:rFonts w:ascii="Times New Roman" w:hAnsi="Times New Roman" w:cs="Times New Roman"/>
+          <w:sz w:val="24"/>
+          <w:szCs w:val="24"/>
+        </w:rPr>
+      </w:pPr>
+      <w:r>
+        <w:rPr>
+          <w:rFonts w:ascii="Times New Roman" w:hAnsi="Times New Roman" w:cs="Times New Roman"/>
+          <w:sz w:val="24"/>
+          <w:szCs w:val="24"/>
+        </w:rPr>
+        <w:t>Uwaga ogólna. Przy wpisywaniu liczb zmiennoprzecinkowych należy cyfry dziesiętne,  setne itp. wpisywac po kropce a nie przecinku. W przeciwnym wypadku użytkownik zostanie poproszony w pisanie poprawnej liczby.</w:t>
       </w:r>
     </w:p>
     <w:p>
@@ -168,33 +168,15 @@
           <w:sz w:val="24"/>
           <w:szCs w:val="24"/>
         </w:rPr>
-        <w:t xml:space="preserve">zrobić należy zaznaczyć </w:t>
-      </w:r>
-      <w:proofErr w:type="spellStart"/>
-      <w:r>
-        <w:rPr>
-          <w:rFonts w:ascii="Times New Roman" w:hAnsi="Times New Roman" w:cs="Times New Roman"/>
-          <w:sz w:val="24"/>
-          <w:szCs w:val="24"/>
-        </w:rPr>
-        <w:t>checkbox’</w:t>
-      </w:r>
-      <w:r>
-        <w:rPr>
-          <w:rFonts w:ascii="Times New Roman" w:hAnsi="Times New Roman" w:cs="Times New Roman"/>
-          <w:sz w:val="24"/>
-          <w:szCs w:val="24"/>
-        </w:rPr>
-        <w:t>a</w:t>
-      </w:r>
-      <w:proofErr w:type="spellEnd"/>
-      <w:r>
-        <w:rPr>
-          <w:rFonts w:ascii="Times New Roman" w:hAnsi="Times New Roman" w:cs="Times New Roman"/>
-          <w:sz w:val="24"/>
-          <w:szCs w:val="24"/>
-        </w:rPr>
-        <w:t xml:space="preserve"> a następnie klikn</w:t>
+        <w:t>zrobić należy zaznaczyć checkbox’</w:t>
+      </w:r>
+      <w:r>
+        <w:rPr>
+          <w:rFonts w:ascii="Times New Roman" w:hAnsi="Times New Roman" w:cs="Times New Roman"/>
+          <w:sz w:val="24"/>
+          <w:szCs w:val="24"/>
+        </w:rPr>
+        <w:t>a a następnie klikn</w:t>
       </w:r>
       <w:r>
         <w:rPr>
@@ -282,6 +264,7 @@
         <w:rPr>
           <w:noProof/>
         </w:rPr>
+        <w:lastRenderedPageBreak/>
         <w:drawing>
           <wp:inline distT="0" distB="0" distL="0" distR="0">
             <wp:extent cx="4776234" cy="2674790"/>
@@ -348,7 +331,6 @@
           <w:sz w:val="24"/>
           <w:szCs w:val="24"/>
         </w:rPr>
-        <w:lastRenderedPageBreak/>
         <w:t xml:space="preserve">Po przejściu w moje konto możemy zobaczyć wszystkie informacje na temat aktualnego kursu walut Euro, Dolara oraz Funta względem Złotego, oraz informacje na temat ilości posiadanych wolnych oraz wszystkich pieniędzy po przeliczeniu na złotówki. Pod nimi mamy możliwość wpłaty oraz wypłaty pieniędzy z naszego konta, zakupu i sprzedaży waluty oraz przycisk umożliwiający przesunięcie czasu o jeden dzień co spowoduje losową zmianę kursu w górę lub w dół o również losową wartość. </w:t>
       </w:r>
     </w:p>
@@ -406,13 +388,8 @@
     </w:p>
     <w:p>
       <w:r>
-        <w:t xml:space="preserve">Zdj.3 – Wygląd ekranu </w:t>
-      </w:r>
-      <w:proofErr w:type="spellStart"/>
-      <w:r>
-        <w:t>MojeKonto</w:t>
-      </w:r>
-      <w:proofErr w:type="spellEnd"/>
+        <w:t>Zdj.3 – Wygląd ekranu MojeKonto</w:t>
+      </w:r>
     </w:p>
     <w:p>
       <w:pPr>
@@ -428,7 +405,16 @@
           <w:sz w:val="24"/>
           <w:szCs w:val="24"/>
         </w:rPr>
-        <w:t>Ekrany wpłaty i wypłaty są do sobie bardzo podobne. Zawierają informacje o obecnych wolnych środkach oraz informują o stanie operacji. Jeśli została anulowana, użytkownik zostaje o tym poinformowany, jak również w przypadku próby wypłacenia niepoprawnej ilości pieniędzy.</w:t>
+        <w:t xml:space="preserve">Ekrany wpłaty i wypłaty są do sobie bardzo podobne. Zawierają informacje o obecnych wolnych środkach oraz informują o stanie operacji. Jeśli została anulowana, użytkownik </w:t>
+      </w:r>
+      <w:r>
+        <w:rPr>
+          <w:rFonts w:ascii="Times New Roman" w:hAnsi="Times New Roman" w:cs="Times New Roman"/>
+          <w:sz w:val="24"/>
+          <w:szCs w:val="24"/>
+        </w:rPr>
+        <w:lastRenderedPageBreak/>
+        <w:t>zostaje o tym poinformowany, jak również w przypadku próby wypłacenia niepoprawnej ilości pieniędzy.</w:t>
       </w:r>
     </w:p>
     <w:p>
@@ -622,7 +608,6 @@
           <w:sz w:val="24"/>
           <w:szCs w:val="24"/>
         </w:rPr>
-        <w:lastRenderedPageBreak/>
         <w:drawing>
           <wp:inline distT="0" distB="0" distL="0" distR="0">
             <wp:extent cx="3550050" cy="2126512"/>
@@ -800,6 +785,7 @@
           <w:sz w:val="24"/>
           <w:szCs w:val="24"/>
         </w:rPr>
+        <w:lastRenderedPageBreak/>
         <w:drawing>
           <wp:inline distT="0" distB="0" distL="0" distR="0">
             <wp:extent cx="2509520" cy="1403350"/>
@@ -972,7 +958,6 @@
           <w:sz w:val="24"/>
           <w:szCs w:val="24"/>
         </w:rPr>
-        <w:lastRenderedPageBreak/>
         <w:drawing>
           <wp:inline distT="0" distB="0" distL="0" distR="0">
             <wp:extent cx="3220704" cy="2594345"/>
@@ -1087,6 +1072,7 @@
         <w:rPr>
           <w:noProof/>
         </w:rPr>
+        <w:lastRenderedPageBreak/>
         <w:drawing>
           <wp:inline distT="0" distB="0" distL="0" distR="0">
             <wp:extent cx="1945276" cy="1254642"/>
@@ -1207,7 +1193,6 @@
         <w:rPr>
           <w:noProof/>
         </w:rPr>
-        <w:lastRenderedPageBreak/>
         <w:drawing>
           <wp:inline distT="0" distB="0" distL="0" distR="0">
             <wp:extent cx="5116804" cy="3317359"/>
@@ -1265,6 +1250,7 @@
         <w:rPr>
           <w:noProof/>
         </w:rPr>
+        <w:lastRenderedPageBreak/>
         <w:drawing>
           <wp:inline distT="0" distB="0" distL="0" distR="0">
             <wp:extent cx="3338830" cy="1371600"/>
@@ -1433,7 +1419,6 @@
     </w:p>
     <w:p>
       <w:r>
-        <w:lastRenderedPageBreak/>
         <w:t>Cena sprzedaży obliczana jest na podstawie wybranej ilości pomnożonej przez aktualny kurs ceny sprzedaży  wyznaczonej waluty.</w:t>
       </w:r>
       <w:r>

</xml_diff>

<commit_message>
Fixed broken documentation, pdf format added, made it better for eye
</commit_message>
<xml_diff>
--- a/DokumentacjaEKantorW61919.docx
+++ b/DokumentacjaEKantorW61919.docx
@@ -1,9 +1,304 @@
 
 <file path=word/document.xml><?xml version="1.0" encoding="utf-8"?>
-<w:document xmlns:ve="http://schemas.openxmlformats.org/markup-compatibility/2006" xmlns:o="urn:schemas-microsoft-com:office:office" xmlns:r="http://schemas.openxmlformats.org/officeDocument/2006/relationships" xmlns:m="http://schemas.openxmlformats.org/officeDocument/2006/math" xmlns:v="urn:schemas-microsoft-com:vml" xmlns:wp="http://schemas.openxmlformats.org/drawingml/2006/wordprocessingDrawing" xmlns:w10="urn:schemas-microsoft-com:office:word" xmlns:w="http://schemas.openxmlformats.org/wordprocessingml/2006/main" xmlns:wne="http://schemas.microsoft.com/office/word/2006/wordml">
+<w:document xmlns:wpc="http://schemas.microsoft.com/office/word/2010/wordprocessingCanvas" xmlns:cx="http://schemas.microsoft.com/office/drawing/2014/chartex" xmlns:cx1="http://schemas.microsoft.com/office/drawing/2015/9/8/chartex" xmlns:cx2="http://schemas.microsoft.com/office/drawing/2015/10/21/chartex" xmlns:cx3="http://schemas.microsoft.com/office/drawing/2016/5/9/chartex" xmlns:cx4="http://schemas.microsoft.com/office/drawing/2016/5/10/chartex" xmlns:cx5="http://schemas.microsoft.com/office/drawing/2016/5/11/chartex" xmlns:cx6="http://schemas.microsoft.com/office/drawing/2016/5/12/chartex" xmlns:cx7="http://schemas.microsoft.com/office/drawing/2016/5/13/chartex" xmlns:cx8="http://schemas.microsoft.com/office/drawing/2016/5/14/chartex" xmlns:mc="http://schemas.openxmlformats.org/markup-compatibility/2006" xmlns:aink="http://schemas.microsoft.com/office/drawing/2016/ink" xmlns:am3d="http://schemas.microsoft.com/office/drawing/2017/model3d" xmlns:o="urn:schemas-microsoft-com:office:office" xmlns:r="http://schemas.openxmlformats.org/officeDocument/2006/relationships" xmlns:m="http://schemas.openxmlformats.org/officeDocument/2006/math" xmlns:v="urn:schemas-microsoft-com:vml" xmlns:wp14="http://schemas.microsoft.com/office/word/2010/wordprocessingDrawing" xmlns:wp="http://schemas.openxmlformats.org/drawingml/2006/wordprocessingDrawing" xmlns:w10="urn:schemas-microsoft-com:office:word" xmlns:w="http://schemas.openxmlformats.org/wordprocessingml/2006/main" xmlns:w14="http://schemas.microsoft.com/office/word/2010/wordml" xmlns:w15="http://schemas.microsoft.com/office/word/2012/wordml" xmlns:w16cex="http://schemas.microsoft.com/office/word/2018/wordml/cex" xmlns:w16cid="http://schemas.microsoft.com/office/word/2016/wordml/cid" xmlns:w16="http://schemas.microsoft.com/office/word/2018/wordml" xmlns:w16sdtdh="http://schemas.microsoft.com/office/word/2020/wordml/sdtdatahash" xmlns:w16se="http://schemas.microsoft.com/office/word/2015/wordml/symex" xmlns:wpg="http://schemas.microsoft.com/office/word/2010/wordprocessingGroup" xmlns:wpi="http://schemas.microsoft.com/office/word/2010/wordprocessingInk" xmlns:wne="http://schemas.microsoft.com/office/word/2006/wordml" xmlns:wps="http://schemas.microsoft.com/office/word/2010/wordprocessingShape" mc:Ignorable="w14 w15 w16se w16cid w16 w16cex w16sdtdh wp14">
   <w:body>
     <w:p>
       <w:pPr>
+        <w:jc w:val="center"/>
+        <w:rPr>
+          <w:rFonts w:ascii="Times New Roman" w:hAnsi="Times New Roman" w:cs="Times New Roman"/>
+          <w:sz w:val="24"/>
+          <w:szCs w:val="24"/>
+        </w:rPr>
+      </w:pPr>
+      <w:r>
+        <w:rPr>
+          <w:noProof/>
+        </w:rPr>
+        <w:drawing>
+          <wp:inline distT="0" distB="0" distL="0" distR="0" wp14:anchorId="4257882F" wp14:editId="33104ECA">
+            <wp:extent cx="4874260" cy="3045460"/>
+            <wp:effectExtent l="19050" t="0" r="2540" b="0"/>
+            <wp:docPr id="12" name="Obraz 12" descr="WSIiZ z najlepszymi wynikami rekrutacji od kilku lat – Super Nowości24"/>
+            <wp:cNvGraphicFramePr>
+              <a:graphicFrameLocks xmlns:a="http://schemas.openxmlformats.org/drawingml/2006/main" noChangeAspect="1"/>
+            </wp:cNvGraphicFramePr>
+            <a:graphic xmlns:a="http://schemas.openxmlformats.org/drawingml/2006/main">
+              <a:graphicData uri="http://schemas.openxmlformats.org/drawingml/2006/picture">
+                <pic:pic xmlns:pic="http://schemas.openxmlformats.org/drawingml/2006/picture">
+                  <pic:nvPicPr>
+                    <pic:cNvPr id="0" name="Picture 4" descr="WSIiZ z najlepszymi wynikami rekrutacji od kilku lat – Super Nowości24"/>
+                    <pic:cNvPicPr>
+                      <a:picLocks noChangeAspect="1" noChangeArrowheads="1"/>
+                    </pic:cNvPicPr>
+                  </pic:nvPicPr>
+                  <pic:blipFill>
+                    <a:blip r:embed="rId7"/>
+                    <a:srcRect/>
+                    <a:stretch>
+                      <a:fillRect/>
+                    </a:stretch>
+                  </pic:blipFill>
+                  <pic:spPr bwMode="auto">
+                    <a:xfrm>
+                      <a:off x="0" y="0"/>
+                      <a:ext cx="4874260" cy="3045460"/>
+                    </a:xfrm>
+                    <a:prstGeom prst="rect">
+                      <a:avLst/>
+                    </a:prstGeom>
+                    <a:noFill/>
+                    <a:ln w="9525">
+                      <a:noFill/>
+                      <a:miter lim="800000"/>
+                      <a:headEnd/>
+                      <a:tailEnd/>
+                    </a:ln>
+                  </pic:spPr>
+                </pic:pic>
+              </a:graphicData>
+            </a:graphic>
+          </wp:inline>
+        </w:drawing>
+      </w:r>
+    </w:p>
+    <w:p>
+      <w:pPr>
+        <w:jc w:val="center"/>
+        <w:rPr>
+          <w:rFonts w:ascii="Times New Roman" w:hAnsi="Times New Roman" w:cs="Times New Roman"/>
+          <w:b/>
+          <w:sz w:val="32"/>
+          <w:szCs w:val="32"/>
+        </w:rPr>
+      </w:pPr>
+      <w:r>
+        <w:rPr>
+          <w:rFonts w:ascii="Times New Roman" w:hAnsi="Times New Roman" w:cs="Times New Roman"/>
+          <w:b/>
+          <w:sz w:val="32"/>
+          <w:szCs w:val="32"/>
+        </w:rPr>
+        <w:t xml:space="preserve">WYŻSZA SZKOŁA INFORMATYKI I ZARZĄDZANIA </w:t>
+      </w:r>
+    </w:p>
+    <w:p>
+      <w:pPr>
+        <w:jc w:val="center"/>
+        <w:rPr>
+          <w:rFonts w:ascii="Times New Roman" w:hAnsi="Times New Roman" w:cs="Times New Roman"/>
+          <w:b/>
+          <w:sz w:val="32"/>
+          <w:szCs w:val="32"/>
+        </w:rPr>
+      </w:pPr>
+      <w:r>
+        <w:rPr>
+          <w:rFonts w:ascii="Times New Roman" w:hAnsi="Times New Roman" w:cs="Times New Roman"/>
+          <w:b/>
+          <w:sz w:val="32"/>
+          <w:szCs w:val="32"/>
+        </w:rPr>
+        <w:t>Kolegium Informatyki Stosowanej</w:t>
+      </w:r>
+    </w:p>
+    <w:p>
+      <w:pPr>
+        <w:jc w:val="center"/>
+        <w:rPr>
+          <w:rFonts w:ascii="Times New Roman" w:hAnsi="Times New Roman" w:cs="Times New Roman"/>
+          <w:b/>
+          <w:sz w:val="32"/>
+          <w:szCs w:val="32"/>
+        </w:rPr>
+      </w:pPr>
+      <w:r>
+        <w:rPr>
+          <w:rFonts w:ascii="Times New Roman" w:hAnsi="Times New Roman" w:cs="Times New Roman"/>
+          <w:b/>
+          <w:sz w:val="32"/>
+          <w:szCs w:val="32"/>
+        </w:rPr>
+        <w:t>Kierunek Informatyka</w:t>
+      </w:r>
+    </w:p>
+    <w:p>
+      <w:pPr>
+        <w:jc w:val="center"/>
+        <w:rPr>
+          <w:rFonts w:ascii="Times New Roman" w:hAnsi="Times New Roman" w:cs="Times New Roman"/>
+          <w:sz w:val="30"/>
+          <w:szCs w:val="30"/>
+        </w:rPr>
+      </w:pPr>
+    </w:p>
+    <w:p>
+      <w:pPr>
+        <w:jc w:val="center"/>
+        <w:rPr>
+          <w:rFonts w:ascii="Times New Roman" w:hAnsi="Times New Roman" w:cs="Times New Roman"/>
+          <w:sz w:val="30"/>
+          <w:szCs w:val="30"/>
+        </w:rPr>
+      </w:pPr>
+      <w:r>
+        <w:rPr>
+          <w:rFonts w:ascii="Times New Roman" w:hAnsi="Times New Roman" w:cs="Times New Roman"/>
+          <w:sz w:val="30"/>
+          <w:szCs w:val="30"/>
+        </w:rPr>
+        <w:t>Paweł Żukowicz W61919</w:t>
+      </w:r>
+    </w:p>
+    <w:p>
+      <w:pPr>
+        <w:jc w:val="center"/>
+        <w:rPr>
+          <w:rFonts w:ascii="Times New Roman" w:hAnsi="Times New Roman" w:cs="Times New Roman"/>
+          <w:sz w:val="30"/>
+          <w:szCs w:val="30"/>
+        </w:rPr>
+      </w:pPr>
+    </w:p>
+    <w:p>
+      <w:pPr>
+        <w:jc w:val="center"/>
+        <w:rPr>
+          <w:rFonts w:ascii="Times New Roman" w:hAnsi="Times New Roman" w:cs="Times New Roman"/>
+          <w:b/>
+          <w:i/>
+          <w:sz w:val="40"/>
+          <w:szCs w:val="40"/>
+        </w:rPr>
+      </w:pPr>
+      <w:r>
+        <w:rPr>
+          <w:rFonts w:ascii="Times New Roman" w:hAnsi="Times New Roman" w:cs="Times New Roman"/>
+          <w:b/>
+          <w:i/>
+          <w:sz w:val="40"/>
+          <w:szCs w:val="40"/>
+        </w:rPr>
+        <w:t xml:space="preserve">Projekt </w:t>
+      </w:r>
+      <w:proofErr w:type="spellStart"/>
+      <w:r>
+        <w:rPr>
+          <w:rFonts w:ascii="Times New Roman" w:hAnsi="Times New Roman" w:cs="Times New Roman"/>
+          <w:b/>
+          <w:i/>
+          <w:sz w:val="40"/>
+          <w:szCs w:val="40"/>
+        </w:rPr>
+        <w:t>EKantor</w:t>
+      </w:r>
+      <w:proofErr w:type="spellEnd"/>
+      <w:r>
+        <w:rPr>
+          <w:rFonts w:ascii="Times New Roman" w:hAnsi="Times New Roman" w:cs="Times New Roman"/>
+          <w:b/>
+          <w:i/>
+          <w:sz w:val="40"/>
+          <w:szCs w:val="40"/>
+        </w:rPr>
+        <w:t xml:space="preserve"> z przedmiotu </w:t>
+      </w:r>
+      <w:r>
+        <w:rPr>
+          <w:rFonts w:ascii="Times New Roman" w:hAnsi="Times New Roman" w:cs="Times New Roman"/>
+          <w:b/>
+          <w:i/>
+          <w:sz w:val="40"/>
+          <w:szCs w:val="40"/>
+        </w:rPr>
+        <w:t>Programowanie Obiektowe</w:t>
+      </w:r>
+    </w:p>
+    <w:p>
+      <w:pPr>
+        <w:jc w:val="center"/>
+        <w:rPr>
+          <w:rFonts w:ascii="Times New Roman" w:hAnsi="Times New Roman" w:cs="Times New Roman"/>
+          <w:sz w:val="32"/>
+          <w:szCs w:val="32"/>
+        </w:rPr>
+      </w:pPr>
+    </w:p>
+    <w:p>
+      <w:pPr>
+        <w:jc w:val="center"/>
+        <w:rPr>
+          <w:rFonts w:ascii="Times New Roman" w:hAnsi="Times New Roman" w:cs="Times New Roman"/>
+          <w:sz w:val="32"/>
+          <w:szCs w:val="32"/>
+        </w:rPr>
+      </w:pPr>
+    </w:p>
+    <w:p>
+      <w:pPr>
+        <w:jc w:val="center"/>
+        <w:rPr>
+          <w:rFonts w:ascii="Times New Roman" w:hAnsi="Times New Roman" w:cs="Times New Roman"/>
+          <w:sz w:val="32"/>
+          <w:szCs w:val="32"/>
+        </w:rPr>
+      </w:pPr>
+    </w:p>
+    <w:p>
+      <w:pPr>
+        <w:jc w:val="center"/>
+        <w:rPr>
+          <w:rFonts w:ascii="Times New Roman" w:hAnsi="Times New Roman" w:cs="Times New Roman"/>
+          <w:sz w:val="32"/>
+          <w:szCs w:val="32"/>
+        </w:rPr>
+      </w:pPr>
+    </w:p>
+    <w:p>
+      <w:pPr>
+        <w:rPr>
+          <w:rFonts w:ascii="Times New Roman" w:hAnsi="Times New Roman" w:cs="Times New Roman"/>
+          <w:sz w:val="32"/>
+          <w:szCs w:val="32"/>
+        </w:rPr>
+      </w:pPr>
+    </w:p>
+    <w:p>
+      <w:pPr>
+        <w:jc w:val="center"/>
+        <w:rPr>
+          <w:rFonts w:ascii="Times New Roman" w:hAnsi="Times New Roman" w:cs="Times New Roman"/>
+          <w:sz w:val="28"/>
+          <w:szCs w:val="28"/>
+        </w:rPr>
+      </w:pPr>
+      <w:r>
+        <w:rPr>
+          <w:rFonts w:ascii="Times New Roman" w:hAnsi="Times New Roman" w:cs="Times New Roman"/>
+          <w:sz w:val="28"/>
+          <w:szCs w:val="28"/>
+        </w:rPr>
+        <w:t xml:space="preserve">Rzeszów </w:t>
+      </w:r>
+      <w:r>
+        <w:rPr>
+          <w:rFonts w:ascii="Times New Roman" w:hAnsi="Times New Roman" w:cs="Times New Roman"/>
+          <w:sz w:val="28"/>
+          <w:szCs w:val="28"/>
+        </w:rPr>
+        <w:t>20</w:t>
+      </w:r>
+      <w:r>
+        <w:rPr>
+          <w:rFonts w:ascii="Times New Roman" w:hAnsi="Times New Roman" w:cs="Times New Roman"/>
+          <w:sz w:val="28"/>
+          <w:szCs w:val="28"/>
+        </w:rPr>
+        <w:t>.06.2021</w:t>
+      </w:r>
+    </w:p>
+    <w:p>
+      <w:pPr>
         <w:jc w:val="both"/>
         <w:rPr>
           <w:rFonts w:ascii="Times New Roman" w:hAnsi="Times New Roman" w:cs="Times New Roman"/>
@@ -11,13 +306,71 @@
           <w:szCs w:val="24"/>
         </w:rPr>
       </w:pPr>
-      <w:r>
-        <w:rPr>
-          <w:rFonts w:ascii="Times New Roman" w:hAnsi="Times New Roman" w:cs="Times New Roman"/>
-          <w:sz w:val="24"/>
-          <w:szCs w:val="24"/>
-        </w:rPr>
-        <w:t>Aplikacja EKantor pozwala na wpłatę,</w:t>
+    </w:p>
+    <w:p>
+      <w:pPr>
+        <w:jc w:val="both"/>
+        <w:rPr>
+          <w:rFonts w:ascii="Times New Roman" w:hAnsi="Times New Roman" w:cs="Times New Roman"/>
+          <w:sz w:val="24"/>
+          <w:szCs w:val="24"/>
+        </w:rPr>
+      </w:pPr>
+    </w:p>
+    <w:p>
+      <w:pPr>
+        <w:jc w:val="both"/>
+        <w:rPr>
+          <w:rFonts w:ascii="Times New Roman" w:hAnsi="Times New Roman" w:cs="Times New Roman"/>
+          <w:sz w:val="24"/>
+          <w:szCs w:val="24"/>
+        </w:rPr>
+      </w:pPr>
+    </w:p>
+    <w:p>
+      <w:pPr>
+        <w:jc w:val="both"/>
+        <w:rPr>
+          <w:rFonts w:ascii="Times New Roman" w:hAnsi="Times New Roman" w:cs="Times New Roman"/>
+          <w:sz w:val="24"/>
+          <w:szCs w:val="24"/>
+        </w:rPr>
+      </w:pPr>
+    </w:p>
+    <w:p>
+      <w:pPr>
+        <w:jc w:val="both"/>
+        <w:rPr>
+          <w:rFonts w:ascii="Times New Roman" w:hAnsi="Times New Roman" w:cs="Times New Roman"/>
+          <w:sz w:val="24"/>
+          <w:szCs w:val="24"/>
+        </w:rPr>
+      </w:pPr>
+      <w:r>
+        <w:rPr>
+          <w:rFonts w:ascii="Times New Roman" w:hAnsi="Times New Roman" w:cs="Times New Roman"/>
+          <w:sz w:val="24"/>
+          <w:szCs w:val="24"/>
+        </w:rPr>
+        <w:t xml:space="preserve">Aplikacja </w:t>
+      </w:r>
+      <w:proofErr w:type="spellStart"/>
+      <w:r>
+        <w:rPr>
+          <w:rFonts w:ascii="Times New Roman" w:hAnsi="Times New Roman" w:cs="Times New Roman"/>
+          <w:sz w:val="24"/>
+          <w:szCs w:val="24"/>
+        </w:rPr>
+        <w:t>EKantor</w:t>
+      </w:r>
+      <w:proofErr w:type="spellEnd"/>
+      <w:r>
+        <w:rPr>
+          <w:rFonts w:ascii="Times New Roman" w:hAnsi="Times New Roman" w:cs="Times New Roman"/>
+          <w:sz w:val="24"/>
+          <w:szCs w:val="24"/>
+        </w:rPr>
+        <w:t xml:space="preserve"> pozwala na wpłatę,</w:t>
       </w:r>
       <w:r>
         <w:rPr>
@@ -67,7 +420,23 @@
           <w:sz w:val="24"/>
           <w:szCs w:val="24"/>
         </w:rPr>
-        <w:t>Uwaga ogólna. Przy wpisywaniu liczb zmiennoprzecinkowych należy cyfry dziesiętne,  setne itp. wpisywac po kropce a nie przecinku. W przeciwnym wypadku użytkownik zostanie poproszony w pisanie poprawnej liczby.</w:t>
+        <w:t>Uwaga ogólna. Przy wpisywaniu liczb zmiennoprzecinkowych należy cyfry dziesiętne,  setne itp. wpisywa</w:t>
+      </w:r>
+      <w:r>
+        <w:rPr>
+          <w:rFonts w:ascii="Times New Roman" w:hAnsi="Times New Roman" w:cs="Times New Roman"/>
+          <w:sz w:val="24"/>
+          <w:szCs w:val="24"/>
+        </w:rPr>
+        <w:t>ć</w:t>
+      </w:r>
+      <w:r>
+        <w:rPr>
+          <w:rFonts w:ascii="Times New Roman" w:hAnsi="Times New Roman" w:cs="Times New Roman"/>
+          <w:sz w:val="24"/>
+          <w:szCs w:val="24"/>
+        </w:rPr>
+        <w:t xml:space="preserve"> po kropce a nie przecinku. W przeciwnym wypadku użytkownik zostanie poproszony w pisanie poprawnej liczby.</w:t>
       </w:r>
     </w:p>
     <w:p>
@@ -89,12 +458,15 @@
       </w:r>
     </w:p>
     <w:p>
+      <w:pPr>
+        <w:jc w:val="center"/>
+      </w:pPr>
       <w:r>
         <w:rPr>
           <w:noProof/>
         </w:rPr>
         <w:drawing>
-          <wp:inline distT="0" distB="0" distL="0" distR="0">
+          <wp:inline distT="0" distB="0" distL="0" distR="0" wp14:anchorId="2D9C5785" wp14:editId="61D6584A">
             <wp:extent cx="5616206" cy="3148290"/>
             <wp:effectExtent l="19050" t="0" r="3544" b="0"/>
             <wp:docPr id="4" name="Obraz 4"/>
@@ -111,7 +483,7 @@
                     </pic:cNvPicPr>
                   </pic:nvPicPr>
                   <pic:blipFill>
-                    <a:blip r:embed="rId5"/>
+                    <a:blip r:embed="rId8"/>
                     <a:srcRect/>
                     <a:stretch>
                       <a:fillRect/>
@@ -141,6 +513,9 @@
       </w:r>
     </w:p>
     <w:p>
+      <w:pPr>
+        <w:jc w:val="both"/>
+      </w:pPr>
       <w:r>
         <w:t>Zdj.1 – Wygląd ekranu Menu</w:t>
       </w:r>
@@ -168,15 +543,33 @@
           <w:sz w:val="24"/>
           <w:szCs w:val="24"/>
         </w:rPr>
-        <w:t>zrobić należy zaznaczyć checkbox’</w:t>
-      </w:r>
-      <w:r>
-        <w:rPr>
-          <w:rFonts w:ascii="Times New Roman" w:hAnsi="Times New Roman" w:cs="Times New Roman"/>
-          <w:sz w:val="24"/>
-          <w:szCs w:val="24"/>
-        </w:rPr>
-        <w:t>a a następnie klikn</w:t>
+        <w:t xml:space="preserve">zrobić należy zaznaczyć </w:t>
+      </w:r>
+      <w:proofErr w:type="spellStart"/>
+      <w:r>
+        <w:rPr>
+          <w:rFonts w:ascii="Times New Roman" w:hAnsi="Times New Roman" w:cs="Times New Roman"/>
+          <w:sz w:val="24"/>
+          <w:szCs w:val="24"/>
+        </w:rPr>
+        <w:t>checkbox’</w:t>
+      </w:r>
+      <w:r>
+        <w:rPr>
+          <w:rFonts w:ascii="Times New Roman" w:hAnsi="Times New Roman" w:cs="Times New Roman"/>
+          <w:sz w:val="24"/>
+          <w:szCs w:val="24"/>
+        </w:rPr>
+        <w:t>a</w:t>
+      </w:r>
+      <w:proofErr w:type="spellEnd"/>
+      <w:r>
+        <w:rPr>
+          <w:rFonts w:ascii="Times New Roman" w:hAnsi="Times New Roman" w:cs="Times New Roman"/>
+          <w:sz w:val="24"/>
+          <w:szCs w:val="24"/>
+        </w:rPr>
+        <w:t xml:space="preserve"> a następnie klikn</w:t>
       </w:r>
       <w:r>
         <w:rPr>
@@ -260,13 +653,16 @@
       </w:r>
     </w:p>
     <w:p>
+      <w:pPr>
+        <w:jc w:val="center"/>
+      </w:pPr>
       <w:r>
         <w:rPr>
           <w:noProof/>
         </w:rPr>
         <w:lastRenderedPageBreak/>
         <w:drawing>
-          <wp:inline distT="0" distB="0" distL="0" distR="0">
+          <wp:inline distT="0" distB="0" distL="0" distR="0" wp14:anchorId="7705F9F4" wp14:editId="3B52F522">
             <wp:extent cx="4776234" cy="2674790"/>
             <wp:effectExtent l="19050" t="0" r="5316" b="0"/>
             <wp:docPr id="7" name="Obraz 7"/>
@@ -283,7 +679,7 @@
                     </pic:cNvPicPr>
                   </pic:nvPicPr>
                   <pic:blipFill>
-                    <a:blip r:embed="rId6"/>
+                    <a:blip r:embed="rId9"/>
                     <a:srcRect/>
                     <a:stretch>
                       <a:fillRect/>
@@ -335,12 +731,15 @@
       </w:r>
     </w:p>
     <w:p>
+      <w:pPr>
+        <w:jc w:val="center"/>
+      </w:pPr>
       <w:r>
         <w:rPr>
           <w:noProof/>
         </w:rPr>
         <w:drawing>
-          <wp:inline distT="0" distB="0" distL="0" distR="0">
+          <wp:inline distT="0" distB="0" distL="0" distR="0" wp14:anchorId="7892FDFA" wp14:editId="3A265DDA">
             <wp:extent cx="5760720" cy="3368204"/>
             <wp:effectExtent l="19050" t="0" r="0" b="0"/>
             <wp:docPr id="10" name="Obraz 10"/>
@@ -357,7 +756,7 @@
                     </pic:cNvPicPr>
                   </pic:nvPicPr>
                   <pic:blipFill>
-                    <a:blip r:embed="rId7"/>
+                    <a:blip r:embed="rId10"/>
                     <a:srcRect/>
                     <a:stretch>
                       <a:fillRect/>
@@ -388,8 +787,13 @@
     </w:p>
     <w:p>
       <w:r>
-        <w:t>Zdj.3 – Wygląd ekranu MojeKonto</w:t>
-      </w:r>
+        <w:t xml:space="preserve">Zdj.3 – Wygląd ekranu </w:t>
+      </w:r>
+      <w:proofErr w:type="spellStart"/>
+      <w:r>
+        <w:t>MojeKonto</w:t>
+      </w:r>
+      <w:proofErr w:type="spellEnd"/>
     </w:p>
     <w:p>
       <w:pPr>
@@ -433,7 +837,7 @@
           <w:szCs w:val="24"/>
         </w:rPr>
         <w:drawing>
-          <wp:inline distT="0" distB="0" distL="0" distR="0">
+          <wp:inline distT="0" distB="0" distL="0" distR="0" wp14:anchorId="6CEB3BC0" wp14:editId="17602080">
             <wp:extent cx="2522132" cy="1514323"/>
             <wp:effectExtent l="19050" t="0" r="0" b="0"/>
             <wp:docPr id="1" name="Obraz 1"/>
@@ -450,7 +854,7 @@
                     </pic:cNvPicPr>
                   </pic:nvPicPr>
                   <pic:blipFill>
-                    <a:blip r:embed="rId8"/>
+                    <a:blip r:embed="rId11"/>
                     <a:srcRect/>
                     <a:stretch>
                       <a:fillRect/>
@@ -486,7 +890,7 @@
           <w:szCs w:val="24"/>
         </w:rPr>
         <w:drawing>
-          <wp:inline distT="0" distB="0" distL="0" distR="0">
+          <wp:inline distT="0" distB="0" distL="0" distR="0" wp14:anchorId="5DCB89C4" wp14:editId="6471180A">
             <wp:extent cx="1242538" cy="914400"/>
             <wp:effectExtent l="19050" t="0" r="0" b="0"/>
             <wp:docPr id="2" name="Obraz 4"/>
@@ -503,7 +907,7 @@
                     </pic:cNvPicPr>
                   </pic:nvPicPr>
                   <pic:blipFill>
-                    <a:blip r:embed="rId9"/>
+                    <a:blip r:embed="rId12"/>
                     <a:srcRect/>
                     <a:stretch>
                       <a:fillRect/>
@@ -539,7 +943,7 @@
           <w:szCs w:val="24"/>
         </w:rPr>
         <w:drawing>
-          <wp:inline distT="0" distB="0" distL="0" distR="0">
+          <wp:inline distT="0" distB="0" distL="0" distR="0" wp14:anchorId="61B430CA" wp14:editId="58C0AA92">
             <wp:extent cx="1816941" cy="1052624"/>
             <wp:effectExtent l="19050" t="0" r="0" b="0"/>
             <wp:docPr id="31" name="Obraz 31"/>
@@ -556,7 +960,7 @@
                     </pic:cNvPicPr>
                   </pic:nvPicPr>
                   <pic:blipFill>
-                    <a:blip r:embed="rId10"/>
+                    <a:blip r:embed="rId13"/>
                     <a:srcRect/>
                     <a:stretch>
                       <a:fillRect/>
@@ -587,7 +991,13 @@
     </w:p>
     <w:p>
       <w:r>
-        <w:t>Zdj.3 – Wyglądy ekran</w:t>
+        <w:t>Zdj.</w:t>
+      </w:r>
+      <w:r>
+        <w:t>4</w:t>
+      </w:r>
+      <w:r>
+        <w:t xml:space="preserve"> – Wyglądy ekran</w:t>
       </w:r>
       <w:r>
         <w:t>u Wpłać oraz możliwe komunikaty</w:t>
@@ -595,6 +1005,7 @@
     </w:p>
     <w:p>
       <w:pPr>
+        <w:jc w:val="center"/>
         <w:rPr>
           <w:rFonts w:ascii="Times New Roman" w:hAnsi="Times New Roman" w:cs="Times New Roman"/>
           <w:sz w:val="24"/>
@@ -609,7 +1020,7 @@
           <w:szCs w:val="24"/>
         </w:rPr>
         <w:drawing>
-          <wp:inline distT="0" distB="0" distL="0" distR="0">
+          <wp:inline distT="0" distB="0" distL="0" distR="0" wp14:anchorId="725C802C" wp14:editId="61AE0FB8">
             <wp:extent cx="3550050" cy="2126512"/>
             <wp:effectExtent l="19050" t="0" r="0" b="0"/>
             <wp:docPr id="3" name="Obraz 7"/>
@@ -626,7 +1037,7 @@
                     </pic:cNvPicPr>
                   </pic:nvPicPr>
                   <pic:blipFill>
-                    <a:blip r:embed="rId11"/>
+                    <a:blip r:embed="rId14"/>
                     <a:srcRect/>
                     <a:stretch>
                       <a:fillRect/>
@@ -657,6 +1068,7 @@
     </w:p>
     <w:p>
       <w:pPr>
+        <w:jc w:val="center"/>
         <w:rPr>
           <w:rFonts w:ascii="Times New Roman" w:hAnsi="Times New Roman" w:cs="Times New Roman"/>
           <w:sz w:val="24"/>
@@ -671,7 +1083,7 @@
           <w:szCs w:val="24"/>
         </w:rPr>
         <w:drawing>
-          <wp:inline distT="0" distB="0" distL="0" distR="0">
+          <wp:inline distT="0" distB="0" distL="0" distR="0" wp14:anchorId="6D9DE9DF" wp14:editId="5E21FCA8">
             <wp:extent cx="3891280" cy="1392555"/>
             <wp:effectExtent l="19050" t="0" r="0" b="0"/>
             <wp:docPr id="5" name="Obraz 10"/>
@@ -688,7 +1100,7 @@
                     </pic:cNvPicPr>
                   </pic:nvPicPr>
                   <pic:blipFill>
-                    <a:blip r:embed="rId12"/>
+                    <a:blip r:embed="rId15"/>
                     <a:srcRect/>
                     <a:stretch>
                       <a:fillRect/>
@@ -724,9 +1136,9 @@
           <w:szCs w:val="24"/>
         </w:rPr>
         <w:drawing>
-          <wp:inline distT="0" distB="0" distL="0" distR="0">
-            <wp:extent cx="2169160" cy="1201420"/>
-            <wp:effectExtent l="19050" t="0" r="2540" b="0"/>
+          <wp:inline distT="0" distB="0" distL="0" distR="0" wp14:anchorId="58E6A18E" wp14:editId="4C063CDE">
+            <wp:extent cx="1875065" cy="1038531"/>
+            <wp:effectExtent l="0" t="0" r="0" b="0"/>
             <wp:docPr id="13" name="Obraz 13"/>
             <wp:cNvGraphicFramePr>
               <a:graphicFrameLocks xmlns:a="http://schemas.openxmlformats.org/drawingml/2006/main" noChangeAspect="1"/>
@@ -741,7 +1153,7 @@
                     </pic:cNvPicPr>
                   </pic:nvPicPr>
                   <pic:blipFill>
-                    <a:blip r:embed="rId13"/>
+                    <a:blip r:embed="rId16"/>
                     <a:srcRect/>
                     <a:stretch>
                       <a:fillRect/>
@@ -750,7 +1162,7 @@
                   <pic:spPr bwMode="auto">
                     <a:xfrm>
                       <a:off x="0" y="0"/>
-                      <a:ext cx="2169160" cy="1201420"/>
+                      <a:ext cx="1888867" cy="1046175"/>
                     </a:xfrm>
                     <a:prstGeom prst="rect">
                       <a:avLst/>
@@ -772,6 +1184,7 @@
     </w:p>
     <w:p>
       <w:pPr>
+        <w:jc w:val="center"/>
         <w:rPr>
           <w:rFonts w:ascii="Times New Roman" w:hAnsi="Times New Roman" w:cs="Times New Roman"/>
           <w:sz w:val="24"/>
@@ -785,11 +1198,10 @@
           <w:sz w:val="24"/>
           <w:szCs w:val="24"/>
         </w:rPr>
-        <w:lastRenderedPageBreak/>
         <w:drawing>
-          <wp:inline distT="0" distB="0" distL="0" distR="0">
-            <wp:extent cx="2509520" cy="1403350"/>
-            <wp:effectExtent l="19050" t="0" r="5080" b="0"/>
+          <wp:inline distT="0" distB="0" distL="0" distR="0" wp14:anchorId="3A969389" wp14:editId="1E473802">
+            <wp:extent cx="2102352" cy="1175657"/>
+            <wp:effectExtent l="0" t="0" r="0" b="0"/>
             <wp:docPr id="34" name="Obraz 34"/>
             <wp:cNvGraphicFramePr>
               <a:graphicFrameLocks xmlns:a="http://schemas.openxmlformats.org/drawingml/2006/main" noChangeAspect="1"/>
@@ -804,7 +1216,7 @@
                     </pic:cNvPicPr>
                   </pic:nvPicPr>
                   <pic:blipFill>
-                    <a:blip r:embed="rId14"/>
+                    <a:blip r:embed="rId17"/>
                     <a:srcRect/>
                     <a:stretch>
                       <a:fillRect/>
@@ -813,7 +1225,7 @@
                   <pic:spPr bwMode="auto">
                     <a:xfrm>
                       <a:off x="0" y="0"/>
-                      <a:ext cx="2509520" cy="1403350"/>
+                      <a:ext cx="2107638" cy="1178613"/>
                     </a:xfrm>
                     <a:prstGeom prst="rect">
                       <a:avLst/>
@@ -835,23 +1247,30 @@
     </w:p>
     <w:p>
       <w:r>
-        <w:t xml:space="preserve">Zdj.4 – Wyglądy ekranu Wypłać oraz możliwych komunikatów </w:t>
-      </w:r>
-    </w:p>
-    <w:p>
-      <w:pPr>
-        <w:rPr>
-          <w:rFonts w:ascii="Times New Roman" w:hAnsi="Times New Roman" w:cs="Times New Roman"/>
-          <w:sz w:val="24"/>
-          <w:szCs w:val="24"/>
-        </w:rPr>
-      </w:pPr>
-      <w:r>
-        <w:rPr>
-          <w:rFonts w:ascii="Times New Roman" w:hAnsi="Times New Roman" w:cs="Times New Roman"/>
-          <w:sz w:val="24"/>
-          <w:szCs w:val="24"/>
-        </w:rPr>
+        <w:t>Zdj.</w:t>
+      </w:r>
+      <w:r>
+        <w:t>5</w:t>
+      </w:r>
+      <w:r>
+        <w:t xml:space="preserve"> – Wyglądy ekranu Wypłać oraz możliwych komunikatów </w:t>
+      </w:r>
+    </w:p>
+    <w:p>
+      <w:pPr>
+        <w:rPr>
+          <w:rFonts w:ascii="Times New Roman" w:hAnsi="Times New Roman" w:cs="Times New Roman"/>
+          <w:sz w:val="24"/>
+          <w:szCs w:val="24"/>
+        </w:rPr>
+      </w:pPr>
+      <w:r>
+        <w:rPr>
+          <w:rFonts w:ascii="Times New Roman" w:hAnsi="Times New Roman" w:cs="Times New Roman"/>
+          <w:sz w:val="24"/>
+          <w:szCs w:val="24"/>
+        </w:rPr>
+        <w:lastRenderedPageBreak/>
         <w:t xml:space="preserve">Proces zakupu i sprzedaży walut wygląda podobnie. Najpierw </w:t>
       </w:r>
       <w:r>
@@ -945,6 +1364,7 @@
     </w:p>
     <w:p>
       <w:pPr>
+        <w:jc w:val="center"/>
         <w:rPr>
           <w:rFonts w:ascii="Times New Roman" w:hAnsi="Times New Roman" w:cs="Times New Roman"/>
           <w:sz w:val="24"/>
@@ -959,9 +1379,9 @@
           <w:szCs w:val="24"/>
         </w:rPr>
         <w:drawing>
-          <wp:inline distT="0" distB="0" distL="0" distR="0">
-            <wp:extent cx="3220704" cy="2594345"/>
-            <wp:effectExtent l="19050" t="0" r="0" b="0"/>
+          <wp:inline distT="0" distB="0" distL="0" distR="0" wp14:anchorId="402ED414" wp14:editId="16C7030B">
+            <wp:extent cx="3108192" cy="2503714"/>
+            <wp:effectExtent l="0" t="0" r="0" b="0"/>
             <wp:docPr id="6" name="Obraz 1"/>
             <wp:cNvGraphicFramePr>
               <a:graphicFrameLocks xmlns:a="http://schemas.openxmlformats.org/drawingml/2006/main" noChangeAspect="1"/>
@@ -976,7 +1396,7 @@
                     </pic:cNvPicPr>
                   </pic:nvPicPr>
                   <pic:blipFill>
-                    <a:blip r:embed="rId15"/>
+                    <a:blip r:embed="rId18"/>
                     <a:srcRect/>
                     <a:stretch>
                       <a:fillRect/>
@@ -985,7 +1405,7 @@
                   <pic:spPr bwMode="auto">
                     <a:xfrm>
                       <a:off x="0" y="0"/>
-                      <a:ext cx="3236397" cy="2606986"/>
+                      <a:ext cx="3127595" cy="2519343"/>
                     </a:xfrm>
                     <a:prstGeom prst="rect">
                       <a:avLst/>
@@ -1007,18 +1427,27 @@
     </w:p>
     <w:p>
       <w:r>
-        <w:t>Zdj.4 – Wyglądy ekranu Kup</w:t>
-      </w:r>
-    </w:p>
-    <w:p>
+        <w:t>Zdj.</w:t>
+      </w:r>
+      <w:r>
+        <w:t>6</w:t>
+      </w:r>
+      <w:r>
+        <w:t xml:space="preserve"> – Wyglądy ekranu Kup</w:t>
+      </w:r>
+    </w:p>
+    <w:p>
+      <w:pPr>
+        <w:jc w:val="center"/>
+      </w:pPr>
       <w:r>
         <w:rPr>
           <w:noProof/>
         </w:rPr>
         <w:drawing>
-          <wp:inline distT="0" distB="0" distL="0" distR="0">
-            <wp:extent cx="3191983" cy="1187652"/>
-            <wp:effectExtent l="19050" t="0" r="8417" b="0"/>
+          <wp:inline distT="0" distB="0" distL="0" distR="0" wp14:anchorId="6F6AAE4B" wp14:editId="6E0A4067">
+            <wp:extent cx="3013462" cy="1121229"/>
+            <wp:effectExtent l="0" t="0" r="0" b="0"/>
             <wp:docPr id="37" name="Obraz 37"/>
             <wp:cNvGraphicFramePr>
               <a:graphicFrameLocks xmlns:a="http://schemas.openxmlformats.org/drawingml/2006/main" noChangeAspect="1"/>
@@ -1033,7 +1462,7 @@
                     </pic:cNvPicPr>
                   </pic:nvPicPr>
                   <pic:blipFill>
-                    <a:blip r:embed="rId16"/>
+                    <a:blip r:embed="rId19"/>
                     <a:srcRect/>
                     <a:stretch>
                       <a:fillRect/>
@@ -1042,7 +1471,7 @@
                   <pic:spPr bwMode="auto">
                     <a:xfrm>
                       <a:off x="0" y="0"/>
-                      <a:ext cx="3191311" cy="1187402"/>
+                      <a:ext cx="3019893" cy="1123622"/>
                     </a:xfrm>
                     <a:prstGeom prst="rect">
                       <a:avLst/>
@@ -1064,19 +1493,27 @@
     </w:p>
     <w:p>
       <w:r>
-        <w:t>Zdj.4 – Komunikat pojawiający się gdy cena zakupu przekroczyła możliwości finansowe użytkownika</w:t>
-      </w:r>
-    </w:p>
-    <w:p>
+        <w:t>Zdj.</w:t>
+      </w:r>
+      <w:r>
+        <w:t>7</w:t>
+      </w:r>
+      <w:r>
+        <w:t>– Komunikat pojawiający się gdy cena zakupu przekroczyła możliwości finansowe użytkownika</w:t>
+      </w:r>
+    </w:p>
+    <w:p>
+      <w:pPr>
+        <w:jc w:val="center"/>
+      </w:pPr>
       <w:r>
         <w:rPr>
           <w:noProof/>
         </w:rPr>
-        <w:lastRenderedPageBreak/>
         <w:drawing>
-          <wp:inline distT="0" distB="0" distL="0" distR="0">
-            <wp:extent cx="1945276" cy="1254642"/>
-            <wp:effectExtent l="19050" t="0" r="0" b="0"/>
+          <wp:inline distT="0" distB="0" distL="0" distR="0" wp14:anchorId="1AA03B0C" wp14:editId="6BAFD7E5">
+            <wp:extent cx="1839688" cy="1186542"/>
+            <wp:effectExtent l="0" t="0" r="0" b="0"/>
             <wp:docPr id="8" name="Obraz 4"/>
             <wp:cNvGraphicFramePr>
               <a:graphicFrameLocks xmlns:a="http://schemas.openxmlformats.org/drawingml/2006/main" noChangeAspect="1"/>
@@ -1091,7 +1528,7 @@
                     </pic:cNvPicPr>
                   </pic:nvPicPr>
                   <pic:blipFill>
-                    <a:blip r:embed="rId17"/>
+                    <a:blip r:embed="rId20"/>
                     <a:srcRect/>
                     <a:stretch>
                       <a:fillRect/>
@@ -1100,7 +1537,7 @@
                   <pic:spPr bwMode="auto">
                     <a:xfrm>
                       <a:off x="0" y="0"/>
-                      <a:ext cx="1949744" cy="1257524"/>
+                      <a:ext cx="1855235" cy="1196569"/>
                     </a:xfrm>
                     <a:prstGeom prst="rect">
                       <a:avLst/>
@@ -1122,18 +1559,27 @@
     </w:p>
     <w:p>
       <w:r>
-        <w:t>Zdj.4 – Komunikat niepowodzenia zakupu waluty</w:t>
-      </w:r>
-    </w:p>
-    <w:p>
+        <w:t>Zdj.</w:t>
+      </w:r>
+      <w:r>
+        <w:t>8</w:t>
+      </w:r>
+      <w:r>
+        <w:t xml:space="preserve"> – Komunikat niepowodzenia zakupu waluty</w:t>
+      </w:r>
+    </w:p>
+    <w:p>
+      <w:pPr>
+        <w:jc w:val="center"/>
+      </w:pPr>
       <w:r>
         <w:rPr>
           <w:noProof/>
         </w:rPr>
         <w:drawing>
-          <wp:inline distT="0" distB="0" distL="0" distR="0">
-            <wp:extent cx="1948637" cy="1212112"/>
-            <wp:effectExtent l="19050" t="0" r="0" b="0"/>
+          <wp:inline distT="0" distB="0" distL="0" distR="0" wp14:anchorId="51575A81" wp14:editId="2314E656">
+            <wp:extent cx="1839595" cy="1144285"/>
+            <wp:effectExtent l="0" t="0" r="0" b="0"/>
             <wp:docPr id="9" name="Obraz 7"/>
             <wp:cNvGraphicFramePr>
               <a:graphicFrameLocks xmlns:a="http://schemas.openxmlformats.org/drawingml/2006/main" noChangeAspect="1"/>
@@ -1148,7 +1594,7 @@
                     </pic:cNvPicPr>
                   </pic:nvPicPr>
                   <pic:blipFill>
-                    <a:blip r:embed="rId18"/>
+                    <a:blip r:embed="rId21"/>
                     <a:srcRect/>
                     <a:stretch>
                       <a:fillRect/>
@@ -1157,7 +1603,7 @@
                   <pic:spPr bwMode="auto">
                     <a:xfrm>
                       <a:off x="0" y="0"/>
-                      <a:ext cx="1947612" cy="1211474"/>
+                      <a:ext cx="1852324" cy="1152203"/>
                     </a:xfrm>
                     <a:prstGeom prst="rect">
                       <a:avLst/>
@@ -1182,21 +1628,24 @@
         <w:t>Zdj.4 – Komunikat powodzenia zakupu waluty</w:t>
       </w:r>
     </w:p>
-    <w:p/>
-    <w:p>
-      <w:r>
+    <w:p>
+      <w:r>
+        <w:lastRenderedPageBreak/>
         <w:t>Cena obliczana jest na podstawie wybranej ilości pomnożonej przez aktualny kurs ceny zakupy wyznaczonej waluty.</w:t>
       </w:r>
     </w:p>
     <w:p>
+      <w:pPr>
+        <w:jc w:val="center"/>
+      </w:pPr>
       <w:r>
         <w:rPr>
           <w:noProof/>
         </w:rPr>
         <w:drawing>
-          <wp:inline distT="0" distB="0" distL="0" distR="0">
-            <wp:extent cx="5116804" cy="3317359"/>
-            <wp:effectExtent l="19050" t="0" r="7646" b="0"/>
+          <wp:inline distT="0" distB="0" distL="0" distR="0" wp14:anchorId="3F82F63E" wp14:editId="6571CF1D">
+            <wp:extent cx="3867150" cy="2507176"/>
+            <wp:effectExtent l="0" t="0" r="0" b="0"/>
             <wp:docPr id="16" name="Obraz 16"/>
             <wp:cNvGraphicFramePr>
               <a:graphicFrameLocks xmlns:a="http://schemas.openxmlformats.org/drawingml/2006/main" noChangeAspect="1"/>
@@ -1211,7 +1660,7 @@
                     </pic:cNvPicPr>
                   </pic:nvPicPr>
                   <pic:blipFill>
-                    <a:blip r:embed="rId19"/>
+                    <a:blip r:embed="rId22"/>
                     <a:srcRect/>
                     <a:stretch>
                       <a:fillRect/>
@@ -1220,7 +1669,7 @@
                   <pic:spPr bwMode="auto">
                     <a:xfrm>
                       <a:off x="0" y="0"/>
-                      <a:ext cx="5123186" cy="3321497"/>
+                      <a:ext cx="3891660" cy="2523066"/>
                     </a:xfrm>
                     <a:prstGeom prst="rect">
                       <a:avLst/>
@@ -1242,19 +1691,27 @@
     </w:p>
     <w:p>
       <w:r>
-        <w:t>Zdj.4 – Wyglądy ekranu Sprzedaj</w:t>
-      </w:r>
-    </w:p>
-    <w:p>
+        <w:t>Zdj.</w:t>
+      </w:r>
+      <w:r>
+        <w:t>9</w:t>
+      </w:r>
+      <w:r>
+        <w:t>– Wyglądy ekranu Sprzedaj</w:t>
+      </w:r>
+    </w:p>
+    <w:p>
+      <w:pPr>
+        <w:jc w:val="center"/>
+      </w:pPr>
       <w:r>
         <w:rPr>
           <w:noProof/>
         </w:rPr>
-        <w:lastRenderedPageBreak/>
         <w:drawing>
-          <wp:inline distT="0" distB="0" distL="0" distR="0">
-            <wp:extent cx="3338830" cy="1371600"/>
-            <wp:effectExtent l="19050" t="0" r="0" b="0"/>
+          <wp:inline distT="0" distB="0" distL="0" distR="0" wp14:anchorId="512BAFC3" wp14:editId="00DE16CF">
+            <wp:extent cx="2914853" cy="1197429"/>
+            <wp:effectExtent l="0" t="0" r="0" b="0"/>
             <wp:docPr id="11" name="Obraz 10"/>
             <wp:cNvGraphicFramePr>
               <a:graphicFrameLocks xmlns:a="http://schemas.openxmlformats.org/drawingml/2006/main" noChangeAspect="1"/>
@@ -1269,7 +1726,7 @@
                     </pic:cNvPicPr>
                   </pic:nvPicPr>
                   <pic:blipFill>
-                    <a:blip r:embed="rId20"/>
+                    <a:blip r:embed="rId23"/>
                     <a:srcRect/>
                     <a:stretch>
                       <a:fillRect/>
@@ -1278,7 +1735,7 @@
                   <pic:spPr bwMode="auto">
                     <a:xfrm>
                       <a:off x="0" y="0"/>
-                      <a:ext cx="3338830" cy="1371600"/>
+                      <a:ext cx="2922916" cy="1200741"/>
                     </a:xfrm>
                     <a:prstGeom prst="rect">
                       <a:avLst/>
@@ -1300,18 +1757,27 @@
     </w:p>
     <w:p>
       <w:r>
-        <w:t>Zdj.4 – Komunikat gdy użytkownik chciał sprzedać więcej waluty niż posiadał</w:t>
-      </w:r>
-    </w:p>
-    <w:p>
+        <w:t>Zdj.</w:t>
+      </w:r>
+      <w:r>
+        <w:t>10</w:t>
+      </w:r>
+      <w:r>
+        <w:t xml:space="preserve"> – Komunikat gdy użytkownik chciał sprzedać więcej waluty niż posiadał</w:t>
+      </w:r>
+    </w:p>
+    <w:p>
+      <w:pPr>
+        <w:jc w:val="center"/>
+      </w:pPr>
       <w:r>
         <w:rPr>
           <w:noProof/>
         </w:rPr>
         <w:drawing>
-          <wp:inline distT="0" distB="0" distL="0" distR="0">
-            <wp:extent cx="2139360" cy="1224218"/>
-            <wp:effectExtent l="19050" t="0" r="0" b="0"/>
+          <wp:inline distT="0" distB="0" distL="0" distR="0" wp14:anchorId="43C33F95" wp14:editId="465652F5">
+            <wp:extent cx="1918607" cy="1097895"/>
+            <wp:effectExtent l="0" t="0" r="0" b="0"/>
             <wp:docPr id="28" name="Obraz 28"/>
             <wp:cNvGraphicFramePr>
               <a:graphicFrameLocks xmlns:a="http://schemas.openxmlformats.org/drawingml/2006/main" noChangeAspect="1"/>
@@ -1326,7 +1792,7 @@
                     </pic:cNvPicPr>
                   </pic:nvPicPr>
                   <pic:blipFill>
-                    <a:blip r:embed="rId21"/>
+                    <a:blip r:embed="rId24"/>
                     <a:srcRect/>
                     <a:stretch>
                       <a:fillRect/>
@@ -1335,7 +1801,7 @@
                   <pic:spPr bwMode="auto">
                     <a:xfrm>
                       <a:off x="0" y="0"/>
-                      <a:ext cx="2139851" cy="1224499"/>
+                      <a:ext cx="1925403" cy="1101784"/>
                     </a:xfrm>
                     <a:prstGeom prst="rect">
                       <a:avLst/>
@@ -1357,18 +1823,27 @@
     </w:p>
     <w:p>
       <w:r>
-        <w:t>Zdj.4 – Komunikat o przerwaniu operacji sprzedaży</w:t>
-      </w:r>
-    </w:p>
-    <w:p>
+        <w:t>Zdj.</w:t>
+      </w:r>
+      <w:r>
+        <w:t>11</w:t>
+      </w:r>
+      <w:r>
+        <w:t xml:space="preserve"> – Komunikat o przerwaniu operacji sprzedaży</w:t>
+      </w:r>
+    </w:p>
+    <w:p>
+      <w:pPr>
+        <w:jc w:val="center"/>
+      </w:pPr>
       <w:r>
         <w:rPr>
           <w:noProof/>
         </w:rPr>
         <w:drawing>
-          <wp:inline distT="0" distB="0" distL="0" distR="0">
-            <wp:extent cx="2145035" cy="1212112"/>
-            <wp:effectExtent l="19050" t="0" r="7615" b="0"/>
+          <wp:inline distT="0" distB="0" distL="0" distR="0" wp14:anchorId="0AB8E8CB" wp14:editId="4EC4C693">
+            <wp:extent cx="1885950" cy="1065709"/>
+            <wp:effectExtent l="0" t="0" r="0" b="0"/>
             <wp:docPr id="19" name="Obraz 19"/>
             <wp:cNvGraphicFramePr>
               <a:graphicFrameLocks xmlns:a="http://schemas.openxmlformats.org/drawingml/2006/main" noChangeAspect="1"/>
@@ -1383,7 +1858,7 @@
                     </pic:cNvPicPr>
                   </pic:nvPicPr>
                   <pic:blipFill>
-                    <a:blip r:embed="rId22"/>
+                    <a:blip r:embed="rId25"/>
                     <a:srcRect/>
                     <a:stretch>
                       <a:fillRect/>
@@ -1392,7 +1867,7 @@
                   <pic:spPr bwMode="auto">
                     <a:xfrm>
                       <a:off x="0" y="0"/>
-                      <a:ext cx="2145270" cy="1212245"/>
+                      <a:ext cx="1892136" cy="1069205"/>
                     </a:xfrm>
                     <a:prstGeom prst="rect">
                       <a:avLst/>
@@ -1414,7 +1889,13 @@
     </w:p>
     <w:p>
       <w:r>
-        <w:t>Zdj.4 – Komunikat po udanej operacji sprzedaży</w:t>
+        <w:t>Zdj.</w:t>
+      </w:r>
+      <w:r>
+        <w:t xml:space="preserve">12 </w:t>
+      </w:r>
+      <w:r>
+        <w:t xml:space="preserve"> – Komunikat po udanej operacji sprzedaży</w:t>
       </w:r>
     </w:p>
     <w:p>
@@ -1425,27 +1906,131 @@
         <w:t xml:space="preserve"> </w:t>
       </w:r>
     </w:p>
-    <w:p>
-      <w:pPr>
-        <w:rPr>
-          <w:rFonts w:ascii="Times New Roman" w:hAnsi="Times New Roman" w:cs="Times New Roman"/>
-          <w:sz w:val="24"/>
-          <w:szCs w:val="24"/>
-        </w:rPr>
-      </w:pPr>
-    </w:p>
     <w:sectPr>
+      <w:footerReference w:type="default" r:id="rId26"/>
+      <w:footerReference w:type="first" r:id="rId27"/>
       <w:pgSz w:w="11906" w:h="16838"/>
       <w:pgMar w:top="1417" w:right="1417" w:bottom="1417" w:left="1417" w:header="708" w:footer="708" w:gutter="0"/>
+      <w:pgNumType w:start="0"/>
       <w:cols w:space="708"/>
+      <w:titlePg/>
       <w:docGrid w:linePitch="360"/>
     </w:sectPr>
   </w:body>
 </w:document>
 </file>
 
+<file path=word/endnotes.xml><?xml version="1.0" encoding="utf-8"?>
+<w:endnotes xmlns:wpc="http://schemas.microsoft.com/office/word/2010/wordprocessingCanvas" xmlns:cx="http://schemas.microsoft.com/office/drawing/2014/chartex" xmlns:cx1="http://schemas.microsoft.com/office/drawing/2015/9/8/chartex" xmlns:cx2="http://schemas.microsoft.com/office/drawing/2015/10/21/chartex" xmlns:cx3="http://schemas.microsoft.com/office/drawing/2016/5/9/chartex" xmlns:cx4="http://schemas.microsoft.com/office/drawing/2016/5/10/chartex" xmlns:cx5="http://schemas.microsoft.com/office/drawing/2016/5/11/chartex" xmlns:cx6="http://schemas.microsoft.com/office/drawing/2016/5/12/chartex" xmlns:cx7="http://schemas.microsoft.com/office/drawing/2016/5/13/chartex" xmlns:cx8="http://schemas.microsoft.com/office/drawing/2016/5/14/chartex" xmlns:mc="http://schemas.openxmlformats.org/markup-compatibility/2006" xmlns:aink="http://schemas.microsoft.com/office/drawing/2016/ink" xmlns:am3d="http://schemas.microsoft.com/office/drawing/2017/model3d" xmlns:o="urn:schemas-microsoft-com:office:office" xmlns:r="http://schemas.openxmlformats.org/officeDocument/2006/relationships" xmlns:m="http://schemas.openxmlformats.org/officeDocument/2006/math" xmlns:v="urn:schemas-microsoft-com:vml" xmlns:wp14="http://schemas.microsoft.com/office/word/2010/wordprocessingDrawing" xmlns:wp="http://schemas.openxmlformats.org/drawingml/2006/wordprocessingDrawing" xmlns:w10="urn:schemas-microsoft-com:office:word" xmlns:w="http://schemas.openxmlformats.org/wordprocessingml/2006/main" xmlns:w14="http://schemas.microsoft.com/office/word/2010/wordml" xmlns:w15="http://schemas.microsoft.com/office/word/2012/wordml" xmlns:w16cex="http://schemas.microsoft.com/office/word/2018/wordml/cex" xmlns:w16cid="http://schemas.microsoft.com/office/word/2016/wordml/cid" xmlns:w16="http://schemas.microsoft.com/office/word/2018/wordml" xmlns:w16sdtdh="http://schemas.microsoft.com/office/word/2020/wordml/sdtdatahash" xmlns:w16se="http://schemas.microsoft.com/office/word/2015/wordml/symex" xmlns:wpg="http://schemas.microsoft.com/office/word/2010/wordprocessingGroup" xmlns:wpi="http://schemas.microsoft.com/office/word/2010/wordprocessingInk" xmlns:wne="http://schemas.microsoft.com/office/word/2006/wordml" xmlns:wps="http://schemas.microsoft.com/office/word/2010/wordprocessingShape" mc:Ignorable="w14 w15 w16se w16cid w16 w16cex w16sdtdh wp14">
+  <w:endnote w:type="separator" w:id="-1">
+    <w:p>
+      <w:pPr>
+        <w:spacing w:after="0" w:line="240" w:lineRule="auto"/>
+      </w:pPr>
+      <w:r>
+        <w:separator/>
+      </w:r>
+    </w:p>
+  </w:endnote>
+  <w:endnote w:type="continuationSeparator" w:id="0">
+    <w:p>
+      <w:pPr>
+        <w:spacing w:after="0" w:line="240" w:lineRule="auto"/>
+      </w:pPr>
+      <w:r>
+        <w:continuationSeparator/>
+      </w:r>
+    </w:p>
+  </w:endnote>
+</w:endnotes>
+</file>
+
+<file path=word/footer1.xml><?xml version="1.0" encoding="utf-8"?>
+<w:ftr xmlns:wpc="http://schemas.microsoft.com/office/word/2010/wordprocessingCanvas" xmlns:cx="http://schemas.microsoft.com/office/drawing/2014/chartex" xmlns:cx1="http://schemas.microsoft.com/office/drawing/2015/9/8/chartex" xmlns:cx2="http://schemas.microsoft.com/office/drawing/2015/10/21/chartex" xmlns:cx3="http://schemas.microsoft.com/office/drawing/2016/5/9/chartex" xmlns:cx4="http://schemas.microsoft.com/office/drawing/2016/5/10/chartex" xmlns:cx5="http://schemas.microsoft.com/office/drawing/2016/5/11/chartex" xmlns:cx6="http://schemas.microsoft.com/office/drawing/2016/5/12/chartex" xmlns:cx7="http://schemas.microsoft.com/office/drawing/2016/5/13/chartex" xmlns:cx8="http://schemas.microsoft.com/office/drawing/2016/5/14/chartex" xmlns:mc="http://schemas.openxmlformats.org/markup-compatibility/2006" xmlns:aink="http://schemas.microsoft.com/office/drawing/2016/ink" xmlns:am3d="http://schemas.microsoft.com/office/drawing/2017/model3d" xmlns:o="urn:schemas-microsoft-com:office:office" xmlns:r="http://schemas.openxmlformats.org/officeDocument/2006/relationships" xmlns:m="http://schemas.openxmlformats.org/officeDocument/2006/math" xmlns:v="urn:schemas-microsoft-com:vml" xmlns:wp14="http://schemas.microsoft.com/office/word/2010/wordprocessingDrawing" xmlns:wp="http://schemas.openxmlformats.org/drawingml/2006/wordprocessingDrawing" xmlns:w10="urn:schemas-microsoft-com:office:word" xmlns:w="http://schemas.openxmlformats.org/wordprocessingml/2006/main" xmlns:w14="http://schemas.microsoft.com/office/word/2010/wordml" xmlns:w15="http://schemas.microsoft.com/office/word/2012/wordml" xmlns:w16cex="http://schemas.microsoft.com/office/word/2018/wordml/cex" xmlns:w16cid="http://schemas.microsoft.com/office/word/2016/wordml/cid" xmlns:w16="http://schemas.microsoft.com/office/word/2018/wordml" xmlns:w16sdtdh="http://schemas.microsoft.com/office/word/2020/wordml/sdtdatahash" xmlns:w16se="http://schemas.microsoft.com/office/word/2015/wordml/symex" xmlns:wpg="http://schemas.microsoft.com/office/word/2010/wordprocessingGroup" xmlns:wpi="http://schemas.microsoft.com/office/word/2010/wordprocessingInk" xmlns:wne="http://schemas.microsoft.com/office/word/2006/wordml" xmlns:wps="http://schemas.microsoft.com/office/word/2010/wordprocessingShape" mc:Ignorable="w14 w15 w16se w16cid w16 w16cex w16sdtdh wp14">
+  <w:sdt>
+    <w:sdtPr>
+      <w:id w:val="-1940361634"/>
+      <w:docPartObj>
+        <w:docPartGallery w:val="Page Numbers (Bottom of Page)"/>
+        <w:docPartUnique/>
+      </w:docPartObj>
+    </w:sdtPr>
+    <w:sdtEndPr/>
+    <w:sdtContent>
+      <w:p>
+        <w:pPr>
+          <w:pStyle w:val="Stopka"/>
+          <w:jc w:val="center"/>
+        </w:pPr>
+        <w:r>
+          <w:fldChar w:fldCharType="begin"/>
+        </w:r>
+        <w:r>
+          <w:instrText>PAGE   \* MERGEFORMAT</w:instrText>
+        </w:r>
+        <w:r>
+          <w:fldChar w:fldCharType="separate"/>
+        </w:r>
+        <w:r>
+          <w:t>2</w:t>
+        </w:r>
+        <w:r>
+          <w:fldChar w:fldCharType="end"/>
+        </w:r>
+      </w:p>
+    </w:sdtContent>
+  </w:sdt>
+  <w:p>
+    <w:pPr>
+      <w:pStyle w:val="Stopka"/>
+    </w:pPr>
+  </w:p>
+</w:ftr>
+</file>
+
+<file path=word/footer2.xml><?xml version="1.0" encoding="utf-8"?>
+<w:ftr xmlns:wpc="http://schemas.microsoft.com/office/word/2010/wordprocessingCanvas" xmlns:cx="http://schemas.microsoft.com/office/drawing/2014/chartex" xmlns:cx1="http://schemas.microsoft.com/office/drawing/2015/9/8/chartex" xmlns:cx2="http://schemas.microsoft.com/office/drawing/2015/10/21/chartex" xmlns:cx3="http://schemas.microsoft.com/office/drawing/2016/5/9/chartex" xmlns:cx4="http://schemas.microsoft.com/office/drawing/2016/5/10/chartex" xmlns:cx5="http://schemas.microsoft.com/office/drawing/2016/5/11/chartex" xmlns:cx6="http://schemas.microsoft.com/office/drawing/2016/5/12/chartex" xmlns:cx7="http://schemas.microsoft.com/office/drawing/2016/5/13/chartex" xmlns:cx8="http://schemas.microsoft.com/office/drawing/2016/5/14/chartex" xmlns:mc="http://schemas.openxmlformats.org/markup-compatibility/2006" xmlns:aink="http://schemas.microsoft.com/office/drawing/2016/ink" xmlns:am3d="http://schemas.microsoft.com/office/drawing/2017/model3d" xmlns:o="urn:schemas-microsoft-com:office:office" xmlns:r="http://schemas.openxmlformats.org/officeDocument/2006/relationships" xmlns:m="http://schemas.openxmlformats.org/officeDocument/2006/math" xmlns:v="urn:schemas-microsoft-com:vml" xmlns:wp14="http://schemas.microsoft.com/office/word/2010/wordprocessingDrawing" xmlns:wp="http://schemas.openxmlformats.org/drawingml/2006/wordprocessingDrawing" xmlns:w10="urn:schemas-microsoft-com:office:word" xmlns:w="http://schemas.openxmlformats.org/wordprocessingml/2006/main" xmlns:w14="http://schemas.microsoft.com/office/word/2010/wordml" xmlns:w15="http://schemas.microsoft.com/office/word/2012/wordml" xmlns:w16cex="http://schemas.microsoft.com/office/word/2018/wordml/cex" xmlns:w16cid="http://schemas.microsoft.com/office/word/2016/wordml/cid" xmlns:w16="http://schemas.microsoft.com/office/word/2018/wordml" xmlns:w16sdtdh="http://schemas.microsoft.com/office/word/2020/wordml/sdtdatahash" xmlns:w16se="http://schemas.microsoft.com/office/word/2015/wordml/symex" xmlns:wpg="http://schemas.microsoft.com/office/word/2010/wordprocessingGroup" xmlns:wpi="http://schemas.microsoft.com/office/word/2010/wordprocessingInk" xmlns:wne="http://schemas.microsoft.com/office/word/2006/wordml" xmlns:wps="http://schemas.microsoft.com/office/word/2010/wordprocessingShape" mc:Ignorable="w14 w15 w16se w16cid w16 w16cex w16sdtdh wp14">
+  <w:p>
+    <w:pPr>
+      <w:pStyle w:val="Stopka"/>
+      <w:jc w:val="center"/>
+    </w:pPr>
+  </w:p>
+  <w:p>
+    <w:pPr>
+      <w:pStyle w:val="Stopka"/>
+    </w:pPr>
+  </w:p>
+</w:ftr>
+</file>
+
+<file path=word/footnotes.xml><?xml version="1.0" encoding="utf-8"?>
+<w:footnotes xmlns:wpc="http://schemas.microsoft.com/office/word/2010/wordprocessingCanvas" xmlns:cx="http://schemas.microsoft.com/office/drawing/2014/chartex" xmlns:cx1="http://schemas.microsoft.com/office/drawing/2015/9/8/chartex" xmlns:cx2="http://schemas.microsoft.com/office/drawing/2015/10/21/chartex" xmlns:cx3="http://schemas.microsoft.com/office/drawing/2016/5/9/chartex" xmlns:cx4="http://schemas.microsoft.com/office/drawing/2016/5/10/chartex" xmlns:cx5="http://schemas.microsoft.com/office/drawing/2016/5/11/chartex" xmlns:cx6="http://schemas.microsoft.com/office/drawing/2016/5/12/chartex" xmlns:cx7="http://schemas.microsoft.com/office/drawing/2016/5/13/chartex" xmlns:cx8="http://schemas.microsoft.com/office/drawing/2016/5/14/chartex" xmlns:mc="http://schemas.openxmlformats.org/markup-compatibility/2006" xmlns:aink="http://schemas.microsoft.com/office/drawing/2016/ink" xmlns:am3d="http://schemas.microsoft.com/office/drawing/2017/model3d" xmlns:o="urn:schemas-microsoft-com:office:office" xmlns:r="http://schemas.openxmlformats.org/officeDocument/2006/relationships" xmlns:m="http://schemas.openxmlformats.org/officeDocument/2006/math" xmlns:v="urn:schemas-microsoft-com:vml" xmlns:wp14="http://schemas.microsoft.com/office/word/2010/wordprocessingDrawing" xmlns:wp="http://schemas.openxmlformats.org/drawingml/2006/wordprocessingDrawing" xmlns:w10="urn:schemas-microsoft-com:office:word" xmlns:w="http://schemas.openxmlformats.org/wordprocessingml/2006/main" xmlns:w14="http://schemas.microsoft.com/office/word/2010/wordml" xmlns:w15="http://schemas.microsoft.com/office/word/2012/wordml" xmlns:w16cex="http://schemas.microsoft.com/office/word/2018/wordml/cex" xmlns:w16cid="http://schemas.microsoft.com/office/word/2016/wordml/cid" xmlns:w16="http://schemas.microsoft.com/office/word/2018/wordml" xmlns:w16sdtdh="http://schemas.microsoft.com/office/word/2020/wordml/sdtdatahash" xmlns:w16se="http://schemas.microsoft.com/office/word/2015/wordml/symex" xmlns:wpg="http://schemas.microsoft.com/office/word/2010/wordprocessingGroup" xmlns:wpi="http://schemas.microsoft.com/office/word/2010/wordprocessingInk" xmlns:wne="http://schemas.microsoft.com/office/word/2006/wordml" xmlns:wps="http://schemas.microsoft.com/office/word/2010/wordprocessingShape" mc:Ignorable="w14 w15 w16se w16cid w16 w16cex w16sdtdh wp14">
+  <w:footnote w:type="separator" w:id="-1">
+    <w:p>
+      <w:pPr>
+        <w:spacing w:after="0" w:line="240" w:lineRule="auto"/>
+      </w:pPr>
+      <w:r>
+        <w:separator/>
+      </w:r>
+    </w:p>
+  </w:footnote>
+  <w:footnote w:type="continuationSeparator" w:id="0">
+    <w:p>
+      <w:pPr>
+        <w:spacing w:after="0" w:line="240" w:lineRule="auto"/>
+      </w:pPr>
+      <w:r>
+        <w:continuationSeparator/>
+      </w:r>
+    </w:p>
+  </w:footnote>
+</w:footnotes>
+</file>
+
 <file path=word/styles.xml><?xml version="1.0" encoding="utf-8"?>
-<w:styles xmlns:r="http://schemas.openxmlformats.org/officeDocument/2006/relationships" xmlns:w="http://schemas.openxmlformats.org/wordprocessingml/2006/main">
+<w:styles xmlns:mc="http://schemas.openxmlformats.org/markup-compatibility/2006" xmlns:r="http://schemas.openxmlformats.org/officeDocument/2006/relationships" xmlns:w="http://schemas.openxmlformats.org/wordprocessingml/2006/main" xmlns:w14="http://schemas.microsoft.com/office/word/2010/wordml" xmlns:w15="http://schemas.microsoft.com/office/word/2012/wordml" xmlns:w16cex="http://schemas.microsoft.com/office/word/2018/wordml/cex" xmlns:w16cid="http://schemas.microsoft.com/office/word/2016/wordml/cid" xmlns:w16="http://schemas.microsoft.com/office/word/2018/wordml" xmlns:w16sdtdh="http://schemas.microsoft.com/office/word/2020/wordml/sdtdatahash" xmlns:w16se="http://schemas.microsoft.com/office/word/2015/wordml/symex" mc:Ignorable="w14 w15 w16se w16cid w16 w16cex w16sdtdh">
   <w:docDefaults>
     <w:rPrDefault>
       <w:rPr>
@@ -1461,144 +2046,383 @@
       </w:pPr>
     </w:pPrDefault>
   </w:docDefaults>
-  <w:latentStyles w:defLockedState="0" w:defUIPriority="99" w:defSemiHidden="1" w:defUnhideWhenUsed="1" w:defQFormat="0" w:count="267">
-    <w:lsdException w:name="Normal" w:semiHidden="0" w:uiPriority="0" w:unhideWhenUsed="0" w:qFormat="1"/>
-    <w:lsdException w:name="heading 1" w:semiHidden="0" w:uiPriority="9" w:unhideWhenUsed="0" w:qFormat="1"/>
-    <w:lsdException w:name="heading 2" w:uiPriority="9" w:qFormat="1"/>
-    <w:lsdException w:name="heading 3" w:uiPriority="9" w:qFormat="1"/>
-    <w:lsdException w:name="heading 4" w:uiPriority="9" w:qFormat="1"/>
-    <w:lsdException w:name="heading 5" w:uiPriority="9" w:qFormat="1"/>
-    <w:lsdException w:name="heading 6" w:uiPriority="9" w:qFormat="1"/>
-    <w:lsdException w:name="heading 7" w:uiPriority="9" w:qFormat="1"/>
-    <w:lsdException w:name="heading 8" w:uiPriority="9" w:qFormat="1"/>
-    <w:lsdException w:name="heading 9" w:uiPriority="9" w:qFormat="1"/>
-    <w:lsdException w:name="toc 1" w:uiPriority="39"/>
-    <w:lsdException w:name="toc 2" w:uiPriority="39"/>
-    <w:lsdException w:name="toc 3" w:uiPriority="39"/>
-    <w:lsdException w:name="toc 4" w:uiPriority="39"/>
-    <w:lsdException w:name="toc 5" w:uiPriority="39"/>
-    <w:lsdException w:name="toc 6" w:uiPriority="39"/>
-    <w:lsdException w:name="toc 7" w:uiPriority="39"/>
-    <w:lsdException w:name="toc 8" w:uiPriority="39"/>
-    <w:lsdException w:name="toc 9" w:uiPriority="39"/>
-    <w:lsdException w:name="caption" w:uiPriority="35" w:qFormat="1"/>
-    <w:lsdException w:name="Title" w:semiHidden="0" w:uiPriority="10" w:unhideWhenUsed="0" w:qFormat="1"/>
-    <w:lsdException w:name="Default Paragraph Font" w:uiPriority="1"/>
-    <w:lsdException w:name="Subtitle" w:semiHidden="0" w:uiPriority="11" w:unhideWhenUsed="0" w:qFormat="1"/>
-    <w:lsdException w:name="Strong" w:semiHidden="0" w:uiPriority="22" w:unhideWhenUsed="0" w:qFormat="1"/>
-    <w:lsdException w:name="Emphasis" w:semiHidden="0" w:uiPriority="20" w:unhideWhenUsed="0" w:qFormat="1"/>
-    <w:lsdException w:name="Table Grid" w:semiHidden="0" w:uiPriority="59" w:unhideWhenUsed="0"/>
-    <w:lsdException w:name="Placeholder Text" w:unhideWhenUsed="0"/>
-    <w:lsdException w:name="No Spacing" w:semiHidden="0" w:uiPriority="1" w:unhideWhenUsed="0" w:qFormat="1"/>
-    <w:lsdException w:name="Light Shading" w:semiHidden="0" w:uiPriority="60" w:unhideWhenUsed="0"/>
-    <w:lsdException w:name="Light List" w:semiHidden="0" w:uiPriority="61" w:unhideWhenUsed="0"/>
-    <w:lsdException w:name="Light Grid" w:semiHidden="0" w:uiPriority="62" w:unhideWhenUsed="0"/>
-    <w:lsdException w:name="Medium Shading 1" w:semiHidden="0" w:uiPriority="63" w:unhideWhenUsed="0"/>
-    <w:lsdException w:name="Medium Shading 2" w:semiHidden="0" w:uiPriority="64" w:unhideWhenUsed="0"/>
-    <w:lsdException w:name="Medium List 1" w:semiHidden="0" w:uiPriority="65" w:unhideWhenUsed="0"/>
-    <w:lsdException w:name="Medium List 2" w:semiHidden="0" w:uiPriority="66" w:unhideWhenUsed="0"/>
-    <w:lsdException w:name="Medium Grid 1" w:semiHidden="0" w:uiPriority="67" w:unhideWhenUsed="0"/>
-    <w:lsdException w:name="Medium Grid 2" w:semiHidden="0" w:uiPriority="68" w:unhideWhenUsed="0"/>
-    <w:lsdException w:name="Medium Grid 3" w:semiHidden="0" w:uiPriority="69" w:unhideWhenUsed="0"/>
-    <w:lsdException w:name="Dark List" w:semiHidden="0" w:uiPriority="70" w:unhideWhenUsed="0"/>
-    <w:lsdException w:name="Colorful Shading" w:semiHidden="0" w:uiPriority="71" w:unhideWhenUsed="0"/>
-    <w:lsdException w:name="Colorful List" w:semiHidden="0" w:uiPriority="72" w:unhideWhenUsed="0"/>
-    <w:lsdException w:name="Colorful Grid" w:semiHidden="0" w:uiPriority="73" w:unhideWhenUsed="0"/>
-    <w:lsdException w:name="Light Shading Accent 1" w:semiHidden="0" w:uiPriority="60" w:unhideWhenUsed="0"/>
-    <w:lsdException w:name="Light List Accent 1" w:semiHidden="0" w:uiPriority="61" w:unhideWhenUsed="0"/>
-    <w:lsdException w:name="Light Grid Accent 1" w:semiHidden="0" w:uiPriority="62" w:unhideWhenUsed="0"/>
-    <w:lsdException w:name="Medium Shading 1 Accent 1" w:semiHidden="0" w:uiPriority="63" w:unhideWhenUsed="0"/>
-    <w:lsdException w:name="Medium Shading 2 Accent 1" w:semiHidden="0" w:uiPriority="64" w:unhideWhenUsed="0"/>
-    <w:lsdException w:name="Medium List 1 Accent 1" w:semiHidden="0" w:uiPriority="65" w:unhideWhenUsed="0"/>
-    <w:lsdException w:name="Revision" w:unhideWhenUsed="0"/>
-    <w:lsdException w:name="List Paragraph" w:semiHidden="0" w:uiPriority="34" w:unhideWhenUsed="0" w:qFormat="1"/>
-    <w:lsdException w:name="Quote" w:semiHidden="0" w:uiPriority="29" w:unhideWhenUsed="0" w:qFormat="1"/>
-    <w:lsdException w:name="Intense Quote" w:semiHidden="0" w:uiPriority="30" w:unhideWhenUsed="0" w:qFormat="1"/>
-    <w:lsdException w:name="Medium List 2 Accent 1" w:semiHidden="0" w:uiPriority="66" w:unhideWhenUsed="0"/>
-    <w:lsdException w:name="Medium Grid 1 Accent 1" w:semiHidden="0" w:uiPriority="67" w:unhideWhenUsed="0"/>
-    <w:lsdException w:name="Medium Grid 2 Accent 1" w:semiHidden="0" w:uiPriority="68" w:unhideWhenUsed="0"/>
-    <w:lsdException w:name="Medium Grid 3 Accent 1" w:semiHidden="0" w:uiPriority="69" w:unhideWhenUsed="0"/>
-    <w:lsdException w:name="Dark List Accent 1" w:semiHidden="0" w:uiPriority="70" w:unhideWhenUsed="0"/>
-    <w:lsdException w:name="Colorful Shading Accent 1" w:semiHidden="0" w:uiPriority="71" w:unhideWhenUsed="0"/>
-    <w:lsdException w:name="Colorful List Accent 1" w:semiHidden="0" w:uiPriority="72" w:unhideWhenUsed="0"/>
-    <w:lsdException w:name="Colorful Grid Accent 1" w:semiHidden="0" w:uiPriority="73" w:unhideWhenUsed="0"/>
-    <w:lsdException w:name="Light Shading Accent 2" w:semiHidden="0" w:uiPriority="60" w:unhideWhenUsed="0"/>
-    <w:lsdException w:name="Light List Accent 2" w:semiHidden="0" w:uiPriority="61" w:unhideWhenUsed="0"/>
-    <w:lsdException w:name="Light Grid Accent 2" w:semiHidden="0" w:uiPriority="62" w:unhideWhenUsed="0"/>
-    <w:lsdException w:name="Medium Shading 1 Accent 2" w:semiHidden="0" w:uiPriority="63" w:unhideWhenUsed="0"/>
-    <w:lsdException w:name="Medium Shading 2 Accent 2" w:semiHidden="0" w:uiPriority="64" w:unhideWhenUsed="0"/>
-    <w:lsdException w:name="Medium List 1 Accent 2" w:semiHidden="0" w:uiPriority="65" w:unhideWhenUsed="0"/>
-    <w:lsdException w:name="Medium List 2 Accent 2" w:semiHidden="0" w:uiPriority="66" w:unhideWhenUsed="0"/>
-    <w:lsdException w:name="Medium Grid 1 Accent 2" w:semiHidden="0" w:uiPriority="67" w:unhideWhenUsed="0"/>
-    <w:lsdException w:name="Medium Grid 2 Accent 2" w:semiHidden="0" w:uiPriority="68" w:unhideWhenUsed="0"/>
-    <w:lsdException w:name="Medium Grid 3 Accent 2" w:semiHidden="0" w:uiPriority="69" w:unhideWhenUsed="0"/>
-    <w:lsdException w:name="Dark List Accent 2" w:semiHidden="0" w:uiPriority="70" w:unhideWhenUsed="0"/>
-    <w:lsdException w:name="Colorful Shading Accent 2" w:semiHidden="0" w:uiPriority="71" w:unhideWhenUsed="0"/>
-    <w:lsdException w:name="Colorful List Accent 2" w:semiHidden="0" w:uiPriority="72" w:unhideWhenUsed="0"/>
-    <w:lsdException w:name="Colorful Grid Accent 2" w:semiHidden="0" w:uiPriority="73" w:unhideWhenUsed="0"/>
-    <w:lsdException w:name="Light Shading Accent 3" w:semiHidden="0" w:uiPriority="60" w:unhideWhenUsed="0"/>
-    <w:lsdException w:name="Light List Accent 3" w:semiHidden="0" w:uiPriority="61" w:unhideWhenUsed="0"/>
-    <w:lsdException w:name="Light Grid Accent 3" w:semiHidden="0" w:uiPriority="62" w:unhideWhenUsed="0"/>
-    <w:lsdException w:name="Medium Shading 1 Accent 3" w:semiHidden="0" w:uiPriority="63" w:unhideWhenUsed="0"/>
-    <w:lsdException w:name="Medium Shading 2 Accent 3" w:semiHidden="0" w:uiPriority="64" w:unhideWhenUsed="0"/>
-    <w:lsdException w:name="Medium List 1 Accent 3" w:semiHidden="0" w:uiPriority="65" w:unhideWhenUsed="0"/>
-    <w:lsdException w:name="Medium List 2 Accent 3" w:semiHidden="0" w:uiPriority="66" w:unhideWhenUsed="0"/>
-    <w:lsdException w:name="Medium Grid 1 Accent 3" w:semiHidden="0" w:uiPriority="67" w:unhideWhenUsed="0"/>
-    <w:lsdException w:name="Medium Grid 2 Accent 3" w:semiHidden="0" w:uiPriority="68" w:unhideWhenUsed="0"/>
-    <w:lsdException w:name="Medium Grid 3 Accent 3" w:semiHidden="0" w:uiPriority="69" w:unhideWhenUsed="0"/>
-    <w:lsdException w:name="Dark List Accent 3" w:semiHidden="0" w:uiPriority="70" w:unhideWhenUsed="0"/>
-    <w:lsdException w:name="Colorful Shading Accent 3" w:semiHidden="0" w:uiPriority="71" w:unhideWhenUsed="0"/>
-    <w:lsdException w:name="Colorful List Accent 3" w:semiHidden="0" w:uiPriority="72" w:unhideWhenUsed="0"/>
-    <w:lsdException w:name="Colorful Grid Accent 3" w:semiHidden="0" w:uiPriority="73" w:unhideWhenUsed="0"/>
-    <w:lsdException w:name="Light Shading Accent 4" w:semiHidden="0" w:uiPriority="60" w:unhideWhenUsed="0"/>
-    <w:lsdException w:name="Light List Accent 4" w:semiHidden="0" w:uiPriority="61" w:unhideWhenUsed="0"/>
-    <w:lsdException w:name="Light Grid Accent 4" w:semiHidden="0" w:uiPriority="62" w:unhideWhenUsed="0"/>
-    <w:lsdException w:name="Medium Shading 1 Accent 4" w:semiHidden="0" w:uiPriority="63" w:unhideWhenUsed="0"/>
-    <w:lsdException w:name="Medium Shading 2 Accent 4" w:semiHidden="0" w:uiPriority="64" w:unhideWhenUsed="0"/>
-    <w:lsdException w:name="Medium List 1 Accent 4" w:semiHidden="0" w:uiPriority="65" w:unhideWhenUsed="0"/>
-    <w:lsdException w:name="Medium List 2 Accent 4" w:semiHidden="0" w:uiPriority="66" w:unhideWhenUsed="0"/>
-    <w:lsdException w:name="Medium Grid 1 Accent 4" w:semiHidden="0" w:uiPriority="67" w:unhideWhenUsed="0"/>
-    <w:lsdException w:name="Medium Grid 2 Accent 4" w:semiHidden="0" w:uiPriority="68" w:unhideWhenUsed="0"/>
-    <w:lsdException w:name="Medium Grid 3 Accent 4" w:semiHidden="0" w:uiPriority="69" w:unhideWhenUsed="0"/>
-    <w:lsdException w:name="Dark List Accent 4" w:semiHidden="0" w:uiPriority="70" w:unhideWhenUsed="0"/>
-    <w:lsdException w:name="Colorful Shading Accent 4" w:semiHidden="0" w:uiPriority="71" w:unhideWhenUsed="0"/>
-    <w:lsdException w:name="Colorful List Accent 4" w:semiHidden="0" w:uiPriority="72" w:unhideWhenUsed="0"/>
-    <w:lsdException w:name="Colorful Grid Accent 4" w:semiHidden="0" w:uiPriority="73" w:unhideWhenUsed="0"/>
-    <w:lsdException w:name="Light Shading Accent 5" w:semiHidden="0" w:uiPriority="60" w:unhideWhenUsed="0"/>
-    <w:lsdException w:name="Light List Accent 5" w:semiHidden="0" w:uiPriority="61" w:unhideWhenUsed="0"/>
-    <w:lsdException w:name="Light Grid Accent 5" w:semiHidden="0" w:uiPriority="62" w:unhideWhenUsed="0"/>
-    <w:lsdException w:name="Medium Shading 1 Accent 5" w:semiHidden="0" w:uiPriority="63" w:unhideWhenUsed="0"/>
-    <w:lsdException w:name="Medium Shading 2 Accent 5" w:semiHidden="0" w:uiPriority="64" w:unhideWhenUsed="0"/>
-    <w:lsdException w:name="Medium List 1 Accent 5" w:semiHidden="0" w:uiPriority="65" w:unhideWhenUsed="0"/>
-    <w:lsdException w:name="Medium List 2 Accent 5" w:semiHidden="0" w:uiPriority="66" w:unhideWhenUsed="0"/>
-    <w:lsdException w:name="Medium Grid 1 Accent 5" w:semiHidden="0" w:uiPriority="67" w:unhideWhenUsed="0"/>
-    <w:lsdException w:name="Medium Grid 2 Accent 5" w:semiHidden="0" w:uiPriority="68" w:unhideWhenUsed="0"/>
-    <w:lsdException w:name="Medium Grid 3 Accent 5" w:semiHidden="0" w:uiPriority="69" w:unhideWhenUsed="0"/>
-    <w:lsdException w:name="Dark List Accent 5" w:semiHidden="0" w:uiPriority="70" w:unhideWhenUsed="0"/>
-    <w:lsdException w:name="Colorful Shading Accent 5" w:semiHidden="0" w:uiPriority="71" w:unhideWhenUsed="0"/>
-    <w:lsdException w:name="Colorful List Accent 5" w:semiHidden="0" w:uiPriority="72" w:unhideWhenUsed="0"/>
-    <w:lsdException w:name="Colorful Grid Accent 5" w:semiHidden="0" w:uiPriority="73" w:unhideWhenUsed="0"/>
-    <w:lsdException w:name="Light Shading Accent 6" w:semiHidden="0" w:uiPriority="60" w:unhideWhenUsed="0"/>
-    <w:lsdException w:name="Light List Accent 6" w:semiHidden="0" w:uiPriority="61" w:unhideWhenUsed="0"/>
-    <w:lsdException w:name="Light Grid Accent 6" w:semiHidden="0" w:uiPriority="62" w:unhideWhenUsed="0"/>
-    <w:lsdException w:name="Medium Shading 1 Accent 6" w:semiHidden="0" w:uiPriority="63" w:unhideWhenUsed="0"/>
-    <w:lsdException w:name="Medium Shading 2 Accent 6" w:semiHidden="0" w:uiPriority="64" w:unhideWhenUsed="0"/>
-    <w:lsdException w:name="Medium List 1 Accent 6" w:semiHidden="0" w:uiPriority="65" w:unhideWhenUsed="0"/>
-    <w:lsdException w:name="Medium List 2 Accent 6" w:semiHidden="0" w:uiPriority="66" w:unhideWhenUsed="0"/>
-    <w:lsdException w:name="Medium Grid 1 Accent 6" w:semiHidden="0" w:uiPriority="67" w:unhideWhenUsed="0"/>
-    <w:lsdException w:name="Medium Grid 2 Accent 6" w:semiHidden="0" w:uiPriority="68" w:unhideWhenUsed="0"/>
-    <w:lsdException w:name="Medium Grid 3 Accent 6" w:semiHidden="0" w:uiPriority="69" w:unhideWhenUsed="0"/>
-    <w:lsdException w:name="Dark List Accent 6" w:semiHidden="0" w:uiPriority="70" w:unhideWhenUsed="0"/>
-    <w:lsdException w:name="Colorful Shading Accent 6" w:semiHidden="0" w:uiPriority="71" w:unhideWhenUsed="0"/>
-    <w:lsdException w:name="Colorful List Accent 6" w:semiHidden="0" w:uiPriority="72" w:unhideWhenUsed="0"/>
-    <w:lsdException w:name="Colorful Grid Accent 6" w:semiHidden="0" w:uiPriority="73" w:unhideWhenUsed="0"/>
-    <w:lsdException w:name="Subtle Emphasis" w:semiHidden="0" w:uiPriority="19" w:unhideWhenUsed="0" w:qFormat="1"/>
-    <w:lsdException w:name="Intense Emphasis" w:semiHidden="0" w:uiPriority="21" w:unhideWhenUsed="0" w:qFormat="1"/>
-    <w:lsdException w:name="Subtle Reference" w:semiHidden="0" w:uiPriority="31" w:unhideWhenUsed="0" w:qFormat="1"/>
-    <w:lsdException w:name="Intense Reference" w:semiHidden="0" w:uiPriority="32" w:unhideWhenUsed="0" w:qFormat="1"/>
-    <w:lsdException w:name="Book Title" w:semiHidden="0" w:uiPriority="33" w:unhideWhenUsed="0" w:qFormat="1"/>
-    <w:lsdException w:name="Bibliography" w:uiPriority="37"/>
-    <w:lsdException w:name="TOC Heading" w:uiPriority="39" w:qFormat="1"/>
+  <w:latentStyles w:defLockedState="0" w:defUIPriority="99" w:defSemiHidden="0" w:defUnhideWhenUsed="0" w:defQFormat="0" w:count="376">
+    <w:lsdException w:name="Normal" w:uiPriority="0" w:qFormat="1"/>
+    <w:lsdException w:name="heading 1" w:uiPriority="9" w:qFormat="1"/>
+    <w:lsdException w:name="heading 2" w:semiHidden="1" w:uiPriority="9" w:unhideWhenUsed="1" w:qFormat="1"/>
+    <w:lsdException w:name="heading 3" w:semiHidden="1" w:uiPriority="9" w:unhideWhenUsed="1" w:qFormat="1"/>
+    <w:lsdException w:name="heading 4" w:semiHidden="1" w:uiPriority="9" w:unhideWhenUsed="1" w:qFormat="1"/>
+    <w:lsdException w:name="heading 5" w:semiHidden="1" w:uiPriority="9" w:unhideWhenUsed="1" w:qFormat="1"/>
+    <w:lsdException w:name="heading 6" w:semiHidden="1" w:uiPriority="9" w:unhideWhenUsed="1" w:qFormat="1"/>
+    <w:lsdException w:name="heading 7" w:semiHidden="1" w:uiPriority="9" w:unhideWhenUsed="1" w:qFormat="1"/>
+    <w:lsdException w:name="heading 8" w:semiHidden="1" w:uiPriority="9" w:unhideWhenUsed="1" w:qFormat="1"/>
+    <w:lsdException w:name="heading 9" w:semiHidden="1" w:uiPriority="9" w:unhideWhenUsed="1" w:qFormat="1"/>
+    <w:lsdException w:name="index 1" w:semiHidden="1" w:unhideWhenUsed="1"/>
+    <w:lsdException w:name="index 2" w:semiHidden="1" w:unhideWhenUsed="1"/>
+    <w:lsdException w:name="index 3" w:semiHidden="1" w:unhideWhenUsed="1"/>
+    <w:lsdException w:name="index 4" w:semiHidden="1" w:unhideWhenUsed="1"/>
+    <w:lsdException w:name="index 5" w:semiHidden="1" w:unhideWhenUsed="1"/>
+    <w:lsdException w:name="index 6" w:semiHidden="1" w:unhideWhenUsed="1"/>
+    <w:lsdException w:name="index 7" w:semiHidden="1" w:unhideWhenUsed="1"/>
+    <w:lsdException w:name="index 8" w:semiHidden="1" w:unhideWhenUsed="1"/>
+    <w:lsdException w:name="index 9" w:semiHidden="1" w:unhideWhenUsed="1"/>
+    <w:lsdException w:name="toc 1" w:semiHidden="1" w:uiPriority="39" w:unhideWhenUsed="1"/>
+    <w:lsdException w:name="toc 2" w:semiHidden="1" w:uiPriority="39" w:unhideWhenUsed="1"/>
+    <w:lsdException w:name="toc 3" w:semiHidden="1" w:uiPriority="39" w:unhideWhenUsed="1"/>
+    <w:lsdException w:name="toc 4" w:semiHidden="1" w:uiPriority="39" w:unhideWhenUsed="1"/>
+    <w:lsdException w:name="toc 5" w:semiHidden="1" w:uiPriority="39" w:unhideWhenUsed="1"/>
+    <w:lsdException w:name="toc 6" w:semiHidden="1" w:uiPriority="39" w:unhideWhenUsed="1"/>
+    <w:lsdException w:name="toc 7" w:semiHidden="1" w:uiPriority="39" w:unhideWhenUsed="1"/>
+    <w:lsdException w:name="toc 8" w:semiHidden="1" w:uiPriority="39" w:unhideWhenUsed="1"/>
+    <w:lsdException w:name="toc 9" w:semiHidden="1" w:uiPriority="39" w:unhideWhenUsed="1"/>
+    <w:lsdException w:name="Normal Indent" w:semiHidden="1" w:unhideWhenUsed="1"/>
+    <w:lsdException w:name="footnote text" w:semiHidden="1" w:unhideWhenUsed="1"/>
+    <w:lsdException w:name="annotation text" w:semiHidden="1" w:unhideWhenUsed="1"/>
+    <w:lsdException w:name="header" w:semiHidden="1" w:unhideWhenUsed="1"/>
+    <w:lsdException w:name="footer" w:semiHidden="1" w:unhideWhenUsed="1"/>
+    <w:lsdException w:name="index heading" w:semiHidden="1" w:unhideWhenUsed="1"/>
+    <w:lsdException w:name="caption" w:semiHidden="1" w:uiPriority="35" w:unhideWhenUsed="1" w:qFormat="1"/>
+    <w:lsdException w:name="table of figures" w:semiHidden="1" w:unhideWhenUsed="1"/>
+    <w:lsdException w:name="envelope address" w:semiHidden="1" w:unhideWhenUsed="1"/>
+    <w:lsdException w:name="envelope return" w:semiHidden="1" w:unhideWhenUsed="1"/>
+    <w:lsdException w:name="footnote reference" w:semiHidden="1" w:unhideWhenUsed="1"/>
+    <w:lsdException w:name="annotation reference" w:semiHidden="1" w:unhideWhenUsed="1"/>
+    <w:lsdException w:name="line number" w:semiHidden="1" w:unhideWhenUsed="1"/>
+    <w:lsdException w:name="page number" w:semiHidden="1" w:unhideWhenUsed="1"/>
+    <w:lsdException w:name="endnote reference" w:semiHidden="1" w:unhideWhenUsed="1"/>
+    <w:lsdException w:name="endnote text" w:semiHidden="1" w:unhideWhenUsed="1"/>
+    <w:lsdException w:name="table of authorities" w:semiHidden="1" w:unhideWhenUsed="1"/>
+    <w:lsdException w:name="macro" w:semiHidden="1" w:unhideWhenUsed="1"/>
+    <w:lsdException w:name="toa heading" w:semiHidden="1" w:unhideWhenUsed="1"/>
+    <w:lsdException w:name="List" w:semiHidden="1" w:unhideWhenUsed="1"/>
+    <w:lsdException w:name="List Bullet" w:semiHidden="1" w:unhideWhenUsed="1"/>
+    <w:lsdException w:name="List Number" w:semiHidden="1" w:unhideWhenUsed="1"/>
+    <w:lsdException w:name="List 2" w:semiHidden="1" w:unhideWhenUsed="1"/>
+    <w:lsdException w:name="List 3" w:semiHidden="1" w:unhideWhenUsed="1"/>
+    <w:lsdException w:name="List 4" w:semiHidden="1" w:unhideWhenUsed="1"/>
+    <w:lsdException w:name="List 5" w:semiHidden="1" w:unhideWhenUsed="1"/>
+    <w:lsdException w:name="List Bullet 2" w:semiHidden="1" w:unhideWhenUsed="1"/>
+    <w:lsdException w:name="List Bullet 3" w:semiHidden="1" w:unhideWhenUsed="1"/>
+    <w:lsdException w:name="List Bullet 4" w:semiHidden="1" w:unhideWhenUsed="1"/>
+    <w:lsdException w:name="List Bullet 5" w:semiHidden="1" w:unhideWhenUsed="1"/>
+    <w:lsdException w:name="List Number 2" w:semiHidden="1" w:unhideWhenUsed="1"/>
+    <w:lsdException w:name="List Number 3" w:semiHidden="1" w:unhideWhenUsed="1"/>
+    <w:lsdException w:name="List Number 4" w:semiHidden="1" w:unhideWhenUsed="1"/>
+    <w:lsdException w:name="List Number 5" w:semiHidden="1" w:unhideWhenUsed="1"/>
+    <w:lsdException w:name="Title" w:uiPriority="10" w:qFormat="1"/>
+    <w:lsdException w:name="Closing" w:semiHidden="1" w:unhideWhenUsed="1"/>
+    <w:lsdException w:name="Signature" w:semiHidden="1" w:unhideWhenUsed="1"/>
+    <w:lsdException w:name="Default Paragraph Font" w:semiHidden="1" w:uiPriority="1" w:unhideWhenUsed="1"/>
+    <w:lsdException w:name="Body Text" w:semiHidden="1" w:unhideWhenUsed="1"/>
+    <w:lsdException w:name="Body Text Indent" w:semiHidden="1" w:unhideWhenUsed="1"/>
+    <w:lsdException w:name="List Continue" w:semiHidden="1" w:unhideWhenUsed="1"/>
+    <w:lsdException w:name="List Continue 2" w:semiHidden="1" w:unhideWhenUsed="1"/>
+    <w:lsdException w:name="List Continue 3" w:semiHidden="1" w:unhideWhenUsed="1"/>
+    <w:lsdException w:name="List Continue 4" w:semiHidden="1" w:unhideWhenUsed="1"/>
+    <w:lsdException w:name="List Continue 5" w:semiHidden="1" w:unhideWhenUsed="1"/>
+    <w:lsdException w:name="Message Header" w:semiHidden="1" w:unhideWhenUsed="1"/>
+    <w:lsdException w:name="Subtitle" w:uiPriority="11" w:qFormat="1"/>
+    <w:lsdException w:name="Salutation" w:semiHidden="1" w:unhideWhenUsed="1"/>
+    <w:lsdException w:name="Date" w:semiHidden="1" w:unhideWhenUsed="1"/>
+    <w:lsdException w:name="Body Text First Indent" w:semiHidden="1" w:unhideWhenUsed="1"/>
+    <w:lsdException w:name="Body Text First Indent 2" w:semiHidden="1" w:unhideWhenUsed="1"/>
+    <w:lsdException w:name="Note Heading" w:semiHidden="1" w:unhideWhenUsed="1"/>
+    <w:lsdException w:name="Body Text 2" w:semiHidden="1" w:unhideWhenUsed="1"/>
+    <w:lsdException w:name="Body Text 3" w:semiHidden="1" w:unhideWhenUsed="1"/>
+    <w:lsdException w:name="Body Text Indent 2" w:semiHidden="1" w:unhideWhenUsed="1"/>
+    <w:lsdException w:name="Body Text Indent 3" w:semiHidden="1" w:unhideWhenUsed="1"/>
+    <w:lsdException w:name="Block Text" w:semiHidden="1" w:unhideWhenUsed="1"/>
+    <w:lsdException w:name="Hyperlink" w:semiHidden="1" w:unhideWhenUsed="1"/>
+    <w:lsdException w:name="FollowedHyperlink" w:semiHidden="1" w:unhideWhenUsed="1"/>
+    <w:lsdException w:name="Strong" w:uiPriority="22" w:qFormat="1"/>
+    <w:lsdException w:name="Emphasis" w:uiPriority="20" w:qFormat="1"/>
+    <w:lsdException w:name="Document Map" w:semiHidden="1" w:unhideWhenUsed="1"/>
+    <w:lsdException w:name="Plain Text" w:semiHidden="1" w:unhideWhenUsed="1"/>
+    <w:lsdException w:name="E-mail Signature" w:semiHidden="1" w:unhideWhenUsed="1"/>
+    <w:lsdException w:name="HTML Top of Form" w:semiHidden="1" w:unhideWhenUsed="1"/>
+    <w:lsdException w:name="HTML Bottom of Form" w:semiHidden="1" w:unhideWhenUsed="1"/>
+    <w:lsdException w:name="Normal (Web)" w:semiHidden="1" w:unhideWhenUsed="1"/>
+    <w:lsdException w:name="HTML Acronym" w:semiHidden="1" w:unhideWhenUsed="1"/>
+    <w:lsdException w:name="HTML Address" w:semiHidden="1" w:unhideWhenUsed="1"/>
+    <w:lsdException w:name="HTML Cite" w:semiHidden="1" w:unhideWhenUsed="1"/>
+    <w:lsdException w:name="HTML Code" w:semiHidden="1" w:unhideWhenUsed="1"/>
+    <w:lsdException w:name="HTML Definition" w:semiHidden="1" w:unhideWhenUsed="1"/>
+    <w:lsdException w:name="HTML Keyboard" w:semiHidden="1" w:unhideWhenUsed="1"/>
+    <w:lsdException w:name="HTML Preformatted" w:semiHidden="1" w:unhideWhenUsed="1"/>
+    <w:lsdException w:name="HTML Sample" w:semiHidden="1" w:unhideWhenUsed="1"/>
+    <w:lsdException w:name="HTML Typewriter" w:semiHidden="1" w:unhideWhenUsed="1"/>
+    <w:lsdException w:name="HTML Variable" w:semiHidden="1" w:unhideWhenUsed="1"/>
+    <w:lsdException w:name="Normal Table" w:semiHidden="1" w:unhideWhenUsed="1"/>
+    <w:lsdException w:name="annotation subject" w:semiHidden="1" w:unhideWhenUsed="1"/>
+    <w:lsdException w:name="No List" w:semiHidden="1" w:unhideWhenUsed="1"/>
+    <w:lsdException w:name="Outline List 1" w:semiHidden="1" w:unhideWhenUsed="1"/>
+    <w:lsdException w:name="Outline List 2" w:semiHidden="1" w:unhideWhenUsed="1"/>
+    <w:lsdException w:name="Outline List 3" w:semiHidden="1" w:unhideWhenUsed="1"/>
+    <w:lsdException w:name="Table Simple 1" w:semiHidden="1" w:unhideWhenUsed="1"/>
+    <w:lsdException w:name="Table Simple 2" w:semiHidden="1" w:unhideWhenUsed="1"/>
+    <w:lsdException w:name="Table Simple 3" w:semiHidden="1" w:unhideWhenUsed="1"/>
+    <w:lsdException w:name="Table Classic 1" w:semiHidden="1" w:unhideWhenUsed="1"/>
+    <w:lsdException w:name="Table Classic 2" w:semiHidden="1" w:unhideWhenUsed="1"/>
+    <w:lsdException w:name="Table Classic 3" w:semiHidden="1" w:unhideWhenUsed="1"/>
+    <w:lsdException w:name="Table Classic 4" w:semiHidden="1" w:unhideWhenUsed="1"/>
+    <w:lsdException w:name="Table Colorful 1" w:semiHidden="1" w:unhideWhenUsed="1"/>
+    <w:lsdException w:name="Table Colorful 2" w:semiHidden="1" w:unhideWhenUsed="1"/>
+    <w:lsdException w:name="Table Colorful 3" w:semiHidden="1" w:unhideWhenUsed="1"/>
+    <w:lsdException w:name="Table Columns 1" w:semiHidden="1" w:unhideWhenUsed="1"/>
+    <w:lsdException w:name="Table Columns 2" w:semiHidden="1" w:unhideWhenUsed="1"/>
+    <w:lsdException w:name="Table Columns 3" w:semiHidden="1" w:unhideWhenUsed="1"/>
+    <w:lsdException w:name="Table Columns 4" w:semiHidden="1" w:unhideWhenUsed="1"/>
+    <w:lsdException w:name="Table Columns 5" w:semiHidden="1" w:unhideWhenUsed="1"/>
+    <w:lsdException w:name="Table Grid 1" w:semiHidden="1" w:unhideWhenUsed="1"/>
+    <w:lsdException w:name="Table Grid 2" w:semiHidden="1" w:unhideWhenUsed="1"/>
+    <w:lsdException w:name="Table Grid 3" w:semiHidden="1" w:unhideWhenUsed="1"/>
+    <w:lsdException w:name="Table Grid 4" w:semiHidden="1" w:unhideWhenUsed="1"/>
+    <w:lsdException w:name="Table Grid 5" w:semiHidden="1" w:unhideWhenUsed="1"/>
+    <w:lsdException w:name="Table Grid 6" w:semiHidden="1" w:unhideWhenUsed="1"/>
+    <w:lsdException w:name="Table Grid 7" w:semiHidden="1" w:unhideWhenUsed="1"/>
+    <w:lsdException w:name="Table Grid 8" w:semiHidden="1" w:unhideWhenUsed="1"/>
+    <w:lsdException w:name="Table List 1" w:semiHidden="1" w:unhideWhenUsed="1"/>
+    <w:lsdException w:name="Table List 2" w:semiHidden="1" w:unhideWhenUsed="1"/>
+    <w:lsdException w:name="Table List 3" w:semiHidden="1" w:unhideWhenUsed="1"/>
+    <w:lsdException w:name="Table List 4" w:semiHidden="1" w:unhideWhenUsed="1"/>
+    <w:lsdException w:name="Table List 5" w:semiHidden="1" w:unhideWhenUsed="1"/>
+    <w:lsdException w:name="Table List 6" w:semiHidden="1" w:unhideWhenUsed="1"/>
+    <w:lsdException w:name="Table List 7" w:semiHidden="1" w:unhideWhenUsed="1"/>
+    <w:lsdException w:name="Table List 8" w:semiHidden="1" w:unhideWhenUsed="1"/>
+    <w:lsdException w:name="Table 3D effects 1" w:semiHidden="1" w:unhideWhenUsed="1"/>
+    <w:lsdException w:name="Table 3D effects 2" w:semiHidden="1" w:unhideWhenUsed="1"/>
+    <w:lsdException w:name="Table 3D effects 3" w:semiHidden="1" w:unhideWhenUsed="1"/>
+    <w:lsdException w:name="Table Contemporary" w:semiHidden="1" w:unhideWhenUsed="1"/>
+    <w:lsdException w:name="Table Elegant" w:semiHidden="1" w:unhideWhenUsed="1"/>
+    <w:lsdException w:name="Table Professional" w:semiHidden="1" w:unhideWhenUsed="1"/>
+    <w:lsdException w:name="Table Subtle 1" w:semiHidden="1" w:unhideWhenUsed="1"/>
+    <w:lsdException w:name="Table Subtle 2" w:semiHidden="1" w:unhideWhenUsed="1"/>
+    <w:lsdException w:name="Table Web 1" w:semiHidden="1" w:unhideWhenUsed="1"/>
+    <w:lsdException w:name="Table Web 2" w:semiHidden="1" w:unhideWhenUsed="1"/>
+    <w:lsdException w:name="Table Web 3" w:semiHidden="1" w:unhideWhenUsed="1"/>
+    <w:lsdException w:name="Balloon Text" w:semiHidden="1" w:unhideWhenUsed="1"/>
+    <w:lsdException w:name="Table Grid" w:uiPriority="59"/>
+    <w:lsdException w:name="Table Theme" w:semiHidden="1" w:unhideWhenUsed="1"/>
+    <w:lsdException w:name="Placeholder Text" w:semiHidden="1"/>
+    <w:lsdException w:name="No Spacing" w:uiPriority="1" w:qFormat="1"/>
+    <w:lsdException w:name="Light Shading" w:uiPriority="60"/>
+    <w:lsdException w:name="Light List" w:uiPriority="61"/>
+    <w:lsdException w:name="Light Grid" w:uiPriority="62"/>
+    <w:lsdException w:name="Medium Shading 1" w:uiPriority="63"/>
+    <w:lsdException w:name="Medium Shading 2" w:uiPriority="64"/>
+    <w:lsdException w:name="Medium List 1" w:uiPriority="65"/>
+    <w:lsdException w:name="Medium List 2" w:uiPriority="66"/>
+    <w:lsdException w:name="Medium Grid 1" w:uiPriority="67"/>
+    <w:lsdException w:name="Medium Grid 2" w:uiPriority="68"/>
+    <w:lsdException w:name="Medium Grid 3" w:uiPriority="69"/>
+    <w:lsdException w:name="Dark List" w:uiPriority="70"/>
+    <w:lsdException w:name="Colorful Shading" w:uiPriority="71"/>
+    <w:lsdException w:name="Colorful List" w:uiPriority="72"/>
+    <w:lsdException w:name="Colorful Grid" w:uiPriority="73"/>
+    <w:lsdException w:name="Light Shading Accent 1" w:uiPriority="60"/>
+    <w:lsdException w:name="Light List Accent 1" w:uiPriority="61"/>
+    <w:lsdException w:name="Light Grid Accent 1" w:uiPriority="62"/>
+    <w:lsdException w:name="Medium Shading 1 Accent 1" w:uiPriority="63"/>
+    <w:lsdException w:name="Medium Shading 2 Accent 1" w:uiPriority="64"/>
+    <w:lsdException w:name="Medium List 1 Accent 1" w:uiPriority="65"/>
+    <w:lsdException w:name="Revision" w:semiHidden="1"/>
+    <w:lsdException w:name="List Paragraph" w:uiPriority="34" w:qFormat="1"/>
+    <w:lsdException w:name="Quote" w:uiPriority="29" w:qFormat="1"/>
+    <w:lsdException w:name="Intense Quote" w:uiPriority="30" w:qFormat="1"/>
+    <w:lsdException w:name="Medium List 2 Accent 1" w:uiPriority="66"/>
+    <w:lsdException w:name="Medium Grid 1 Accent 1" w:uiPriority="67"/>
+    <w:lsdException w:name="Medium Grid 2 Accent 1" w:uiPriority="68"/>
+    <w:lsdException w:name="Medium Grid 3 Accent 1" w:uiPriority="69"/>
+    <w:lsdException w:name="Dark List Accent 1" w:uiPriority="70"/>
+    <w:lsdException w:name="Colorful Shading Accent 1" w:uiPriority="71"/>
+    <w:lsdException w:name="Colorful List Accent 1" w:uiPriority="72"/>
+    <w:lsdException w:name="Colorful Grid Accent 1" w:uiPriority="73"/>
+    <w:lsdException w:name="Light Shading Accent 2" w:uiPriority="60"/>
+    <w:lsdException w:name="Light List Accent 2" w:uiPriority="61"/>
+    <w:lsdException w:name="Light Grid Accent 2" w:uiPriority="62"/>
+    <w:lsdException w:name="Medium Shading 1 Accent 2" w:uiPriority="63"/>
+    <w:lsdException w:name="Medium Shading 2 Accent 2" w:uiPriority="64"/>
+    <w:lsdException w:name="Medium List 1 Accent 2" w:uiPriority="65"/>
+    <w:lsdException w:name="Medium List 2 Accent 2" w:uiPriority="66"/>
+    <w:lsdException w:name="Medium Grid 1 Accent 2" w:uiPriority="67"/>
+    <w:lsdException w:name="Medium Grid 2 Accent 2" w:uiPriority="68"/>
+    <w:lsdException w:name="Medium Grid 3 Accent 2" w:uiPriority="69"/>
+    <w:lsdException w:name="Dark List Accent 2" w:uiPriority="70"/>
+    <w:lsdException w:name="Colorful Shading Accent 2" w:uiPriority="71"/>
+    <w:lsdException w:name="Colorful List Accent 2" w:uiPriority="72"/>
+    <w:lsdException w:name="Colorful Grid Accent 2" w:uiPriority="73"/>
+    <w:lsdException w:name="Light Shading Accent 3" w:uiPriority="60"/>
+    <w:lsdException w:name="Light List Accent 3" w:uiPriority="61"/>
+    <w:lsdException w:name="Light Grid Accent 3" w:uiPriority="62"/>
+    <w:lsdException w:name="Medium Shading 1 Accent 3" w:uiPriority="63"/>
+    <w:lsdException w:name="Medium Shading 2 Accent 3" w:uiPriority="64"/>
+    <w:lsdException w:name="Medium List 1 Accent 3" w:uiPriority="65"/>
+    <w:lsdException w:name="Medium List 2 Accent 3" w:uiPriority="66"/>
+    <w:lsdException w:name="Medium Grid 1 Accent 3" w:uiPriority="67"/>
+    <w:lsdException w:name="Medium Grid 2 Accent 3" w:uiPriority="68"/>
+    <w:lsdException w:name="Medium Grid 3 Accent 3" w:uiPriority="69"/>
+    <w:lsdException w:name="Dark List Accent 3" w:uiPriority="70"/>
+    <w:lsdException w:name="Colorful Shading Accent 3" w:uiPriority="71"/>
+    <w:lsdException w:name="Colorful List Accent 3" w:uiPriority="72"/>
+    <w:lsdException w:name="Colorful Grid Accent 3" w:uiPriority="73"/>
+    <w:lsdException w:name="Light Shading Accent 4" w:uiPriority="60"/>
+    <w:lsdException w:name="Light List Accent 4" w:uiPriority="61"/>
+    <w:lsdException w:name="Light Grid Accent 4" w:uiPriority="62"/>
+    <w:lsdException w:name="Medium Shading 1 Accent 4" w:uiPriority="63"/>
+    <w:lsdException w:name="Medium Shading 2 Accent 4" w:uiPriority="64"/>
+    <w:lsdException w:name="Medium List 1 Accent 4" w:uiPriority="65"/>
+    <w:lsdException w:name="Medium List 2 Accent 4" w:uiPriority="66"/>
+    <w:lsdException w:name="Medium Grid 1 Accent 4" w:uiPriority="67"/>
+    <w:lsdException w:name="Medium Grid 2 Accent 4" w:uiPriority="68"/>
+    <w:lsdException w:name="Medium Grid 3 Accent 4" w:uiPriority="69"/>
+    <w:lsdException w:name="Dark List Accent 4" w:uiPriority="70"/>
+    <w:lsdException w:name="Colorful Shading Accent 4" w:uiPriority="71"/>
+    <w:lsdException w:name="Colorful List Accent 4" w:uiPriority="72"/>
+    <w:lsdException w:name="Colorful Grid Accent 4" w:uiPriority="73"/>
+    <w:lsdException w:name="Light Shading Accent 5" w:uiPriority="60"/>
+    <w:lsdException w:name="Light List Accent 5" w:uiPriority="61"/>
+    <w:lsdException w:name="Light Grid Accent 5" w:uiPriority="62"/>
+    <w:lsdException w:name="Medium Shading 1 Accent 5" w:uiPriority="63"/>
+    <w:lsdException w:name="Medium Shading 2 Accent 5" w:uiPriority="64"/>
+    <w:lsdException w:name="Medium List 1 Accent 5" w:uiPriority="65"/>
+    <w:lsdException w:name="Medium List 2 Accent 5" w:uiPriority="66"/>
+    <w:lsdException w:name="Medium Grid 1 Accent 5" w:uiPriority="67"/>
+    <w:lsdException w:name="Medium Grid 2 Accent 5" w:uiPriority="68"/>
+    <w:lsdException w:name="Medium Grid 3 Accent 5" w:uiPriority="69"/>
+    <w:lsdException w:name="Dark List Accent 5" w:uiPriority="70"/>
+    <w:lsdException w:name="Colorful Shading Accent 5" w:uiPriority="71"/>
+    <w:lsdException w:name="Colorful List Accent 5" w:uiPriority="72"/>
+    <w:lsdException w:name="Colorful Grid Accent 5" w:uiPriority="73"/>
+    <w:lsdException w:name="Light Shading Accent 6" w:uiPriority="60"/>
+    <w:lsdException w:name="Light List Accent 6" w:uiPriority="61"/>
+    <w:lsdException w:name="Light Grid Accent 6" w:uiPriority="62"/>
+    <w:lsdException w:name="Medium Shading 1 Accent 6" w:uiPriority="63"/>
+    <w:lsdException w:name="Medium Shading 2 Accent 6" w:uiPriority="64"/>
+    <w:lsdException w:name="Medium List 1 Accent 6" w:uiPriority="65"/>
+    <w:lsdException w:name="Medium List 2 Accent 6" w:uiPriority="66"/>
+    <w:lsdException w:name="Medium Grid 1 Accent 6" w:uiPriority="67"/>
+    <w:lsdException w:name="Medium Grid 2 Accent 6" w:uiPriority="68"/>
+    <w:lsdException w:name="Medium Grid 3 Accent 6" w:uiPriority="69"/>
+    <w:lsdException w:name="Dark List Accent 6" w:uiPriority="70"/>
+    <w:lsdException w:name="Colorful Shading Accent 6" w:uiPriority="71"/>
+    <w:lsdException w:name="Colorful List Accent 6" w:uiPriority="72"/>
+    <w:lsdException w:name="Colorful Grid Accent 6" w:uiPriority="73"/>
+    <w:lsdException w:name="Subtle Emphasis" w:uiPriority="19" w:qFormat="1"/>
+    <w:lsdException w:name="Intense Emphasis" w:uiPriority="21" w:qFormat="1"/>
+    <w:lsdException w:name="Subtle Reference" w:uiPriority="31" w:qFormat="1"/>
+    <w:lsdException w:name="Intense Reference" w:uiPriority="32" w:qFormat="1"/>
+    <w:lsdException w:name="Book Title" w:uiPriority="33" w:qFormat="1"/>
+    <w:lsdException w:name="Bibliography" w:semiHidden="1" w:uiPriority="37" w:unhideWhenUsed="1"/>
+    <w:lsdException w:name="TOC Heading" w:semiHidden="1" w:uiPriority="39" w:unhideWhenUsed="1" w:qFormat="1"/>
+    <w:lsdException w:name="Plain Table 1" w:uiPriority="41"/>
+    <w:lsdException w:name="Plain Table 2" w:uiPriority="42"/>
+    <w:lsdException w:name="Plain Table 3" w:uiPriority="43"/>
+    <w:lsdException w:name="Plain Table 4" w:uiPriority="44"/>
+    <w:lsdException w:name="Plain Table 5" w:uiPriority="45"/>
+    <w:lsdException w:name="Grid Table Light" w:uiPriority="40"/>
+    <w:lsdException w:name="Grid Table 1 Light" w:uiPriority="46"/>
+    <w:lsdException w:name="Grid Table 2" w:uiPriority="47"/>
+    <w:lsdException w:name="Grid Table 3" w:uiPriority="48"/>
+    <w:lsdException w:name="Grid Table 4" w:uiPriority="49"/>
+    <w:lsdException w:name="Grid Table 5 Dark" w:uiPriority="50"/>
+    <w:lsdException w:name="Grid Table 6 Colorful" w:uiPriority="51"/>
+    <w:lsdException w:name="Grid Table 7 Colorful" w:uiPriority="52"/>
+    <w:lsdException w:name="Grid Table 1 Light Accent 1" w:uiPriority="46"/>
+    <w:lsdException w:name="Grid Table 2 Accent 1" w:uiPriority="47"/>
+    <w:lsdException w:name="Grid Table 3 Accent 1" w:uiPriority="48"/>
+    <w:lsdException w:name="Grid Table 4 Accent 1" w:uiPriority="49"/>
+    <w:lsdException w:name="Grid Table 5 Dark Accent 1" w:uiPriority="50"/>
+    <w:lsdException w:name="Grid Table 6 Colorful Accent 1" w:uiPriority="51"/>
+    <w:lsdException w:name="Grid Table 7 Colorful Accent 1" w:uiPriority="52"/>
+    <w:lsdException w:name="Grid Table 1 Light Accent 2" w:uiPriority="46"/>
+    <w:lsdException w:name="Grid Table 2 Accent 2" w:uiPriority="47"/>
+    <w:lsdException w:name="Grid Table 3 Accent 2" w:uiPriority="48"/>
+    <w:lsdException w:name="Grid Table 4 Accent 2" w:uiPriority="49"/>
+    <w:lsdException w:name="Grid Table 5 Dark Accent 2" w:uiPriority="50"/>
+    <w:lsdException w:name="Grid Table 6 Colorful Accent 2" w:uiPriority="51"/>
+    <w:lsdException w:name="Grid Table 7 Colorful Accent 2" w:uiPriority="52"/>
+    <w:lsdException w:name="Grid Table 1 Light Accent 3" w:uiPriority="46"/>
+    <w:lsdException w:name="Grid Table 2 Accent 3" w:uiPriority="47"/>
+    <w:lsdException w:name="Grid Table 3 Accent 3" w:uiPriority="48"/>
+    <w:lsdException w:name="Grid Table 4 Accent 3" w:uiPriority="49"/>
+    <w:lsdException w:name="Grid Table 5 Dark Accent 3" w:uiPriority="50"/>
+    <w:lsdException w:name="Grid Table 6 Colorful Accent 3" w:uiPriority="51"/>
+    <w:lsdException w:name="Grid Table 7 Colorful Accent 3" w:uiPriority="52"/>
+    <w:lsdException w:name="Grid Table 1 Light Accent 4" w:uiPriority="46"/>
+    <w:lsdException w:name="Grid Table 2 Accent 4" w:uiPriority="47"/>
+    <w:lsdException w:name="Grid Table 3 Accent 4" w:uiPriority="48"/>
+    <w:lsdException w:name="Grid Table 4 Accent 4" w:uiPriority="49"/>
+    <w:lsdException w:name="Grid Table 5 Dark Accent 4" w:uiPriority="50"/>
+    <w:lsdException w:name="Grid Table 6 Colorful Accent 4" w:uiPriority="51"/>
+    <w:lsdException w:name="Grid Table 7 Colorful Accent 4" w:uiPriority="52"/>
+    <w:lsdException w:name="Grid Table 1 Light Accent 5" w:uiPriority="46"/>
+    <w:lsdException w:name="Grid Table 2 Accent 5" w:uiPriority="47"/>
+    <w:lsdException w:name="Grid Table 3 Accent 5" w:uiPriority="48"/>
+    <w:lsdException w:name="Grid Table 4 Accent 5" w:uiPriority="49"/>
+    <w:lsdException w:name="Grid Table 5 Dark Accent 5" w:uiPriority="50"/>
+    <w:lsdException w:name="Grid Table 6 Colorful Accent 5" w:uiPriority="51"/>
+    <w:lsdException w:name="Grid Table 7 Colorful Accent 5" w:uiPriority="52"/>
+    <w:lsdException w:name="Grid Table 1 Light Accent 6" w:uiPriority="46"/>
+    <w:lsdException w:name="Grid Table 2 Accent 6" w:uiPriority="47"/>
+    <w:lsdException w:name="Grid Table 3 Accent 6" w:uiPriority="48"/>
+    <w:lsdException w:name="Grid Table 4 Accent 6" w:uiPriority="49"/>
+    <w:lsdException w:name="Grid Table 5 Dark Accent 6" w:uiPriority="50"/>
+    <w:lsdException w:name="Grid Table 6 Colorful Accent 6" w:uiPriority="51"/>
+    <w:lsdException w:name="Grid Table 7 Colorful Accent 6" w:uiPriority="52"/>
+    <w:lsdException w:name="List Table 1 Light" w:uiPriority="46"/>
+    <w:lsdException w:name="List Table 2" w:uiPriority="47"/>
+    <w:lsdException w:name="List Table 3" w:uiPriority="48"/>
+    <w:lsdException w:name="List Table 4" w:uiPriority="49"/>
+    <w:lsdException w:name="List Table 5 Dark" w:uiPriority="50"/>
+    <w:lsdException w:name="List Table 6 Colorful" w:uiPriority="51"/>
+    <w:lsdException w:name="List Table 7 Colorful" w:uiPriority="52"/>
+    <w:lsdException w:name="List Table 1 Light Accent 1" w:uiPriority="46"/>
+    <w:lsdException w:name="List Table 2 Accent 1" w:uiPriority="47"/>
+    <w:lsdException w:name="List Table 3 Accent 1" w:uiPriority="48"/>
+    <w:lsdException w:name="List Table 4 Accent 1" w:uiPriority="49"/>
+    <w:lsdException w:name="List Table 5 Dark Accent 1" w:uiPriority="50"/>
+    <w:lsdException w:name="List Table 6 Colorful Accent 1" w:uiPriority="51"/>
+    <w:lsdException w:name="List Table 7 Colorful Accent 1" w:uiPriority="52"/>
+    <w:lsdException w:name="List Table 1 Light Accent 2" w:uiPriority="46"/>
+    <w:lsdException w:name="List Table 2 Accent 2" w:uiPriority="47"/>
+    <w:lsdException w:name="List Table 3 Accent 2" w:uiPriority="48"/>
+    <w:lsdException w:name="List Table 4 Accent 2" w:uiPriority="49"/>
+    <w:lsdException w:name="List Table 5 Dark Accent 2" w:uiPriority="50"/>
+    <w:lsdException w:name="List Table 6 Colorful Accent 2" w:uiPriority="51"/>
+    <w:lsdException w:name="List Table 7 Colorful Accent 2" w:uiPriority="52"/>
+    <w:lsdException w:name="List Table 1 Light Accent 3" w:uiPriority="46"/>
+    <w:lsdException w:name="List Table 2 Accent 3" w:uiPriority="47"/>
+    <w:lsdException w:name="List Table 3 Accent 3" w:uiPriority="48"/>
+    <w:lsdException w:name="List Table 4 Accent 3" w:uiPriority="49"/>
+    <w:lsdException w:name="List Table 5 Dark Accent 3" w:uiPriority="50"/>
+    <w:lsdException w:name="List Table 6 Colorful Accent 3" w:uiPriority="51"/>
+    <w:lsdException w:name="List Table 7 Colorful Accent 3" w:uiPriority="52"/>
+    <w:lsdException w:name="List Table 1 Light Accent 4" w:uiPriority="46"/>
+    <w:lsdException w:name="List Table 2 Accent 4" w:uiPriority="47"/>
+    <w:lsdException w:name="List Table 3 Accent 4" w:uiPriority="48"/>
+    <w:lsdException w:name="List Table 4 Accent 4" w:uiPriority="49"/>
+    <w:lsdException w:name="List Table 5 Dark Accent 4" w:uiPriority="50"/>
+    <w:lsdException w:name="List Table 6 Colorful Accent 4" w:uiPriority="51"/>
+    <w:lsdException w:name="List Table 7 Colorful Accent 4" w:uiPriority="52"/>
+    <w:lsdException w:name="List Table 1 Light Accent 5" w:uiPriority="46"/>
+    <w:lsdException w:name="List Table 2 Accent 5" w:uiPriority="47"/>
+    <w:lsdException w:name="List Table 3 Accent 5" w:uiPriority="48"/>
+    <w:lsdException w:name="List Table 4 Accent 5" w:uiPriority="49"/>
+    <w:lsdException w:name="List Table 5 Dark Accent 5" w:uiPriority="50"/>
+    <w:lsdException w:name="List Table 6 Colorful Accent 5" w:uiPriority="51"/>
+    <w:lsdException w:name="List Table 7 Colorful Accent 5" w:uiPriority="52"/>
+    <w:lsdException w:name="List Table 1 Light Accent 6" w:uiPriority="46"/>
+    <w:lsdException w:name="List Table 2 Accent 6" w:uiPriority="47"/>
+    <w:lsdException w:name="List Table 3 Accent 6" w:uiPriority="48"/>
+    <w:lsdException w:name="List Table 4 Accent 6" w:uiPriority="49"/>
+    <w:lsdException w:name="List Table 5 Dark Accent 6" w:uiPriority="50"/>
+    <w:lsdException w:name="List Table 6 Colorful Accent 6" w:uiPriority="51"/>
+    <w:lsdException w:name="List Table 7 Colorful Accent 6" w:uiPriority="52"/>
+    <w:lsdException w:name="Mention" w:semiHidden="1" w:unhideWhenUsed="1"/>
+    <w:lsdException w:name="Smart Hyperlink" w:semiHidden="1" w:unhideWhenUsed="1"/>
+    <w:lsdException w:name="Hashtag" w:semiHidden="1" w:unhideWhenUsed="1"/>
+    <w:lsdException w:name="Unresolved Mention" w:semiHidden="1" w:unhideWhenUsed="1"/>
+    <w:lsdException w:name="Smart Link" w:semiHidden="1" w:unhideWhenUsed="1"/>
   </w:latentStyles>
   <w:style w:type="paragraph" w:default="1" w:styleId="Normalny">
     <w:name w:val="Normal"/>
@@ -1616,7 +2440,6 @@
     <w:uiPriority w:val="99"/>
     <w:semiHidden/>
     <w:unhideWhenUsed/>
-    <w:qFormat/>
     <w:tblPr>
       <w:tblInd w:w="0" w:type="dxa"/>
       <w:tblCellMar>
@@ -1662,6 +2485,50 @@
       <w:sz w:val="16"/>
       <w:szCs w:val="16"/>
     </w:rPr>
+  </w:style>
+  <w:style w:type="paragraph" w:styleId="Nagwek">
+    <w:name w:val="header"/>
+    <w:basedOn w:val="Normalny"/>
+    <w:link w:val="NagwekZnak"/>
+    <w:uiPriority w:val="99"/>
+    <w:unhideWhenUsed/>
+    <w:rsid w:val="00660951"/>
+    <w:pPr>
+      <w:tabs>
+        <w:tab w:val="center" w:pos="4536"/>
+        <w:tab w:val="right" w:pos="9072"/>
+      </w:tabs>
+      <w:spacing w:after="0" w:line="240" w:lineRule="auto"/>
+    </w:pPr>
+  </w:style>
+  <w:style w:type="character" w:customStyle="1" w:styleId="NagwekZnak">
+    <w:name w:val="Nagłówek Znak"/>
+    <w:basedOn w:val="Domylnaczcionkaakapitu"/>
+    <w:link w:val="Nagwek"/>
+    <w:uiPriority w:val="99"/>
+    <w:rsid w:val="00660951"/>
+  </w:style>
+  <w:style w:type="paragraph" w:styleId="Stopka">
+    <w:name w:val="footer"/>
+    <w:basedOn w:val="Normalny"/>
+    <w:link w:val="StopkaZnak"/>
+    <w:uiPriority w:val="99"/>
+    <w:unhideWhenUsed/>
+    <w:rsid w:val="00660951"/>
+    <w:pPr>
+      <w:tabs>
+        <w:tab w:val="center" w:pos="4536"/>
+        <w:tab w:val="right" w:pos="9072"/>
+      </w:tabs>
+      <w:spacing w:after="0" w:line="240" w:lineRule="auto"/>
+    </w:pPr>
+  </w:style>
+  <w:style w:type="character" w:customStyle="1" w:styleId="StopkaZnak">
+    <w:name w:val="Stopka Znak"/>
+    <w:basedOn w:val="Domylnaczcionkaakapitu"/>
+    <w:link w:val="Stopka"/>
+    <w:uiPriority w:val="99"/>
+    <w:rsid w:val="00660951"/>
   </w:style>
 </w:styles>
 </file>

</xml_diff>